<commit_message>
PMI & TZ updated
</commit_message>
<xml_diff>
--- a/ИУ5-81Б_Попов_И_А_ПМИ.docx
+++ b/ИУ5-81Б_Попов_И_А_ПМИ.docx
@@ -526,10 +526,9 @@
           <w:rFonts w:ascii="Times New Roman" w:eastAsia="Times New Roman" w:hAnsi="Times New Roman" w:cs="Times New Roman"/>
           <w:sz w:val="24"/>
           <w:szCs w:val="24"/>
-          <w:highlight w:val="yellow"/>
           <w:u w:val="single"/>
         </w:rPr>
-        <w:t>10</w:t>
+        <w:t>4</w:t>
       </w:r>
     </w:p>
     <w:p>
@@ -1019,7 +1018,7 @@
           <w:numId w:val="10"/>
         </w:numPr>
         <w:spacing w:after="0" w:line="360" w:lineRule="auto"/>
-        <w:ind w:left="1723" w:hanging="646"/>
+        <w:ind w:left="1418" w:hanging="341"/>
         <w:jc w:val="both"/>
         <w:rPr>
           <w:rFonts w:ascii="Times New Roman" w:hAnsi="Times New Roman" w:cs="Times New Roman"/>
@@ -1044,7 +1043,7 @@
           <w:numId w:val="10"/>
         </w:numPr>
         <w:spacing w:after="0" w:line="360" w:lineRule="auto"/>
-        <w:ind w:left="1723" w:hanging="646"/>
+        <w:ind w:left="1418" w:hanging="341"/>
         <w:jc w:val="both"/>
         <w:rPr>
           <w:rFonts w:ascii="Times New Roman" w:hAnsi="Times New Roman" w:cs="Times New Roman"/>
@@ -1130,6 +1129,7 @@
           <w:numId w:val="11"/>
         </w:numPr>
         <w:spacing w:after="0" w:line="360" w:lineRule="auto"/>
+        <w:ind w:left="1418" w:hanging="338"/>
         <w:jc w:val="both"/>
         <w:rPr>
           <w:rFonts w:ascii="Times New Roman" w:eastAsia="Times New Roman" w:hAnsi="Times New Roman" w:cs="Times New Roman"/>
@@ -1228,6 +1228,7 @@
           <w:numId w:val="11"/>
         </w:numPr>
         <w:spacing w:after="0" w:line="360" w:lineRule="auto"/>
+        <w:ind w:left="1418" w:hanging="338"/>
         <w:jc w:val="both"/>
         <w:rPr>
           <w:rFonts w:ascii="Times New Roman" w:eastAsia="Times New Roman" w:hAnsi="Times New Roman" w:cs="Times New Roman"/>
@@ -1254,6 +1255,7 @@
           <w:numId w:val="11"/>
         </w:numPr>
         <w:spacing w:after="0" w:line="360" w:lineRule="auto"/>
+        <w:ind w:left="1418" w:hanging="338"/>
         <w:jc w:val="both"/>
         <w:rPr>
           <w:rFonts w:ascii="Times New Roman" w:eastAsia="Times New Roman" w:hAnsi="Times New Roman" w:cs="Times New Roman"/>
@@ -1320,7 +1322,7 @@
           <w:ilvl w:val="2"/>
           <w:numId w:val="6"/>
         </w:numPr>
-        <w:ind w:left="1418"/>
+        <w:ind w:left="1418" w:hanging="284"/>
         <w:rPr>
           <w:rFonts w:ascii="Times New Roman" w:hAnsi="Times New Roman" w:cs="Times New Roman"/>
           <w:sz w:val="28"/>
@@ -1409,8 +1411,6 @@
         </w:rPr>
         <w:t>;</w:t>
       </w:r>
-      <w:bookmarkStart w:id="0" w:name="_GoBack"/>
-      <w:bookmarkEnd w:id="0"/>
     </w:p>
     <w:p>
       <w:pPr>
@@ -1534,7 +1534,12 @@
     </w:p>
     <w:p>
       <w:pPr>
-        <w:ind w:left="707" w:firstLine="709"/>
+        <w:pStyle w:val="a3"/>
+        <w:numPr>
+          <w:ilvl w:val="4"/>
+          <w:numId w:val="12"/>
+        </w:numPr>
+        <w:ind w:left="1843" w:hanging="403"/>
         <w:jc w:val="both"/>
         <w:rPr>
           <w:rFonts w:ascii="Times New Roman" w:hAnsi="Times New Roman" w:cs="Times New Roman"/>
@@ -1549,7 +1554,7 @@
           <w:szCs w:val="28"/>
         </w:rPr>
         <w:lastRenderedPageBreak/>
-        <w:t>1.Полноты и качества реализации функций, указанных в ТЗ</w:t>
+        <w:t>Полноты и качества реализации функций, указанных в ТЗ</w:t>
       </w:r>
     </w:p>
     <w:p>
@@ -1587,14 +1592,14 @@
       </w:tblPr>
       <w:tblGrid>
         <w:gridCol w:w="679"/>
-        <w:gridCol w:w="2092"/>
-        <w:gridCol w:w="2942"/>
-        <w:gridCol w:w="3466"/>
+        <w:gridCol w:w="2723"/>
+        <w:gridCol w:w="2977"/>
+        <w:gridCol w:w="2800"/>
       </w:tblGrid>
       <w:tr>
         <w:tc>
           <w:tcPr>
-            <w:tcW w:w="613" w:type="dxa"/>
+            <w:tcW w:w="679" w:type="dxa"/>
             <w:shd w:val="clear" w:color="auto" w:fill="auto"/>
           </w:tcPr>
           <w:p>
@@ -1640,7 +1645,7 @@
         </w:tc>
         <w:tc>
           <w:tcPr>
-            <w:tcW w:w="1734" w:type="dxa"/>
+            <w:tcW w:w="2723" w:type="dxa"/>
             <w:shd w:val="clear" w:color="auto" w:fill="auto"/>
           </w:tcPr>
           <w:p>
@@ -1666,7 +1671,7 @@
         </w:tc>
         <w:tc>
           <w:tcPr>
-            <w:tcW w:w="3119" w:type="dxa"/>
+            <w:tcW w:w="2977" w:type="dxa"/>
             <w:shd w:val="clear" w:color="auto" w:fill="auto"/>
           </w:tcPr>
           <w:p>
@@ -1692,7 +1697,7 @@
         </w:tc>
         <w:tc>
           <w:tcPr>
-            <w:tcW w:w="3685" w:type="dxa"/>
+            <w:tcW w:w="2800" w:type="dxa"/>
             <w:shd w:val="clear" w:color="auto" w:fill="auto"/>
           </w:tcPr>
           <w:p>
@@ -1720,7 +1725,7 @@
       <w:tr>
         <w:tc>
           <w:tcPr>
-            <w:tcW w:w="613" w:type="dxa"/>
+            <w:tcW w:w="679" w:type="dxa"/>
             <w:shd w:val="clear" w:color="auto" w:fill="auto"/>
           </w:tcPr>
           <w:p>
@@ -1744,7 +1749,7 @@
         </w:tc>
         <w:tc>
           <w:tcPr>
-            <w:tcW w:w="1734" w:type="dxa"/>
+            <w:tcW w:w="2723" w:type="dxa"/>
             <w:shd w:val="clear" w:color="auto" w:fill="auto"/>
           </w:tcPr>
           <w:p>
@@ -1762,31 +1767,29 @@
                 <w:sz w:val="28"/>
                 <w:szCs w:val="28"/>
               </w:rPr>
-              <w:t>5.2.1</w:t>
-            </w:r>
-          </w:p>
-          <w:p>
-            <w:pPr>
-              <w:jc w:val="center"/>
-              <w:rPr>
-                <w:rFonts w:ascii="Times New Roman" w:hAnsi="Times New Roman" w:cs="Times New Roman"/>
-                <w:sz w:val="28"/>
-                <w:szCs w:val="28"/>
-              </w:rPr>
-            </w:pPr>
-            <w:r>
-              <w:rPr>
-                <w:rFonts w:ascii="Times New Roman" w:hAnsi="Times New Roman" w:cs="Times New Roman"/>
-                <w:sz w:val="28"/>
-                <w:szCs w:val="28"/>
-              </w:rPr>
-              <w:t>Определение состояния обследуемого</w:t>
+              <w:t>5.2.1.1.</w:t>
+            </w:r>
+            <w:r>
+              <w:rPr>
+                <w:rFonts w:ascii="Times New Roman" w:hAnsi="Times New Roman" w:cs="Times New Roman"/>
+                <w:sz w:val="28"/>
+                <w:szCs w:val="28"/>
+              </w:rPr>
+              <w:t xml:space="preserve"> </w:t>
+            </w:r>
+            <w:r>
+              <w:rPr>
+                <w:rFonts w:ascii="Times New Roman" w:hAnsi="Times New Roman" w:cs="Times New Roman"/>
+                <w:sz w:val="28"/>
+                <w:szCs w:val="28"/>
+              </w:rPr>
+              <w:t>Определение местоположения с минимальной точностью до крыла здания;</w:t>
             </w:r>
           </w:p>
         </w:tc>
         <w:tc>
           <w:tcPr>
-            <w:tcW w:w="3119" w:type="dxa"/>
+            <w:tcW w:w="2977" w:type="dxa"/>
             <w:shd w:val="clear" w:color="auto" w:fill="auto"/>
           </w:tcPr>
           <w:p>
@@ -1795,7 +1798,6 @@
               <w:tabs>
                 <w:tab w:val="left" w:pos="720"/>
               </w:tabs>
-              <w:spacing w:line="360" w:lineRule="auto"/>
               <w:ind w:left="0"/>
               <w:jc w:val="both"/>
               <w:rPr>
@@ -1810,29 +1812,13 @@
                 <w:sz w:val="28"/>
                 <w:szCs w:val="28"/>
               </w:rPr>
-              <w:t>Ввод медицинских данных человека, страдающего диабетом 1-го типа</w:t>
-            </w:r>
-            <w:r>
-              <w:rPr>
-                <w:rFonts w:ascii="Times New Roman" w:hAnsi="Times New Roman" w:cs="Times New Roman"/>
-                <w:sz w:val="28"/>
-                <w:szCs w:val="28"/>
-              </w:rPr>
-              <w:t>, запуск поиска решения</w:t>
-            </w:r>
-            <w:r>
-              <w:rPr>
-                <w:rFonts w:ascii="Times New Roman" w:hAnsi="Times New Roman" w:cs="Times New Roman"/>
-                <w:sz w:val="28"/>
-                <w:szCs w:val="28"/>
-              </w:rPr>
-              <w:t>.</w:t>
+              <w:t>Встать в центр одной из зон навигации.</w:t>
             </w:r>
           </w:p>
         </w:tc>
         <w:tc>
           <w:tcPr>
-            <w:tcW w:w="3685" w:type="dxa"/>
+            <w:tcW w:w="2800" w:type="dxa"/>
             <w:shd w:val="clear" w:color="auto" w:fill="auto"/>
           </w:tcPr>
           <w:p>
@@ -1850,25 +1836,7 @@
                 <w:sz w:val="28"/>
                 <w:szCs w:val="28"/>
               </w:rPr>
-              <w:t>Система определяет наличие диабета 1-го типа у обследуемого.</w:t>
-            </w:r>
-          </w:p>
-          <w:p>
-            <w:pPr>
-              <w:jc w:val="both"/>
-              <w:rPr>
-                <w:rFonts w:ascii="Times New Roman" w:hAnsi="Times New Roman" w:cs="Times New Roman"/>
-                <w:sz w:val="28"/>
-                <w:szCs w:val="28"/>
-              </w:rPr>
-            </w:pPr>
-            <w:r>
-              <w:rPr>
-                <w:rFonts w:ascii="Times New Roman" w:hAnsi="Times New Roman" w:cs="Times New Roman"/>
-                <w:sz w:val="28"/>
-                <w:szCs w:val="28"/>
-              </w:rPr>
-              <w:t>Выводится цепочка рассуждений системы.</w:t>
+              <w:t>Подсветка той зоны, где стоит пользователь.</w:t>
             </w:r>
           </w:p>
         </w:tc>
@@ -1876,7 +1844,7 @@
       <w:tr>
         <w:tc>
           <w:tcPr>
-            <w:tcW w:w="613" w:type="dxa"/>
+            <w:tcW w:w="679" w:type="dxa"/>
             <w:shd w:val="clear" w:color="auto" w:fill="auto"/>
           </w:tcPr>
           <w:p>
@@ -1900,7 +1868,7 @@
         </w:tc>
         <w:tc>
           <w:tcPr>
-            <w:tcW w:w="1734" w:type="dxa"/>
+            <w:tcW w:w="2723" w:type="dxa"/>
             <w:shd w:val="clear" w:color="auto" w:fill="auto"/>
           </w:tcPr>
           <w:p>
@@ -1918,31 +1886,29 @@
                 <w:sz w:val="28"/>
                 <w:szCs w:val="28"/>
               </w:rPr>
-              <w:t>5.2.1</w:t>
-            </w:r>
-          </w:p>
-          <w:p>
-            <w:pPr>
-              <w:jc w:val="center"/>
-              <w:rPr>
-                <w:rFonts w:ascii="Times New Roman" w:hAnsi="Times New Roman" w:cs="Times New Roman"/>
-                <w:sz w:val="28"/>
-                <w:szCs w:val="28"/>
-              </w:rPr>
-            </w:pPr>
-            <w:r>
-              <w:rPr>
-                <w:rFonts w:ascii="Times New Roman" w:hAnsi="Times New Roman" w:cs="Times New Roman"/>
-                <w:sz w:val="28"/>
-                <w:szCs w:val="28"/>
-              </w:rPr>
-              <w:t>Определение состояния обследуемого</w:t>
+              <w:t>5.2.1.1.</w:t>
+            </w:r>
+            <w:r>
+              <w:rPr>
+                <w:rFonts w:ascii="Times New Roman" w:hAnsi="Times New Roman" w:cs="Times New Roman"/>
+                <w:sz w:val="28"/>
+                <w:szCs w:val="28"/>
+              </w:rPr>
+              <w:t xml:space="preserve"> </w:t>
+            </w:r>
+            <w:r>
+              <w:rPr>
+                <w:rFonts w:ascii="Times New Roman" w:hAnsi="Times New Roman" w:cs="Times New Roman"/>
+                <w:sz w:val="28"/>
+                <w:szCs w:val="28"/>
+              </w:rPr>
+              <w:t>Определение местоположения с минимальной точностью до крыла здания;</w:t>
             </w:r>
           </w:p>
         </w:tc>
         <w:tc>
           <w:tcPr>
-            <w:tcW w:w="3119" w:type="dxa"/>
+            <w:tcW w:w="2977" w:type="dxa"/>
             <w:shd w:val="clear" w:color="auto" w:fill="auto"/>
           </w:tcPr>
           <w:p>
@@ -1951,7 +1917,6 @@
               <w:tabs>
                 <w:tab w:val="left" w:pos="720"/>
               </w:tabs>
-              <w:spacing w:line="360" w:lineRule="auto"/>
               <w:ind w:left="0"/>
               <w:jc w:val="both"/>
               <w:rPr>
@@ -1966,15 +1931,7 @@
                 <w:sz w:val="28"/>
                 <w:szCs w:val="28"/>
               </w:rPr>
-              <w:t>Ввод медицинских данных человека, страдающего диабетом 2-го типа</w:t>
-            </w:r>
-            <w:r>
-              <w:rPr>
-                <w:rFonts w:ascii="Times New Roman" w:hAnsi="Times New Roman" w:cs="Times New Roman"/>
-                <w:sz w:val="28"/>
-                <w:szCs w:val="28"/>
-              </w:rPr>
-              <w:t>, запуск поиска решения</w:t>
+              <w:t>Перейти в соседнюю зону навигации</w:t>
             </w:r>
             <w:r>
               <w:rPr>
@@ -1988,7 +1945,7 @@
         </w:tc>
         <w:tc>
           <w:tcPr>
-            <w:tcW w:w="3685" w:type="dxa"/>
+            <w:tcW w:w="2800" w:type="dxa"/>
             <w:shd w:val="clear" w:color="auto" w:fill="auto"/>
           </w:tcPr>
           <w:p>
@@ -2006,25 +1963,15 @@
                 <w:sz w:val="28"/>
                 <w:szCs w:val="28"/>
               </w:rPr>
-              <w:t>Система определяет наличие диабета 2-го типа у обследуемого.</w:t>
-            </w:r>
-          </w:p>
-          <w:p>
-            <w:pPr>
-              <w:jc w:val="both"/>
-              <w:rPr>
-                <w:rFonts w:ascii="Times New Roman" w:hAnsi="Times New Roman" w:cs="Times New Roman"/>
-                <w:sz w:val="28"/>
-                <w:szCs w:val="28"/>
-              </w:rPr>
-            </w:pPr>
-            <w:r>
-              <w:rPr>
-                <w:rFonts w:ascii="Times New Roman" w:hAnsi="Times New Roman" w:cs="Times New Roman"/>
-                <w:sz w:val="28"/>
-                <w:szCs w:val="28"/>
-              </w:rPr>
-              <w:t>Выводится цепочка рассуждений системы.</w:t>
+              <w:t xml:space="preserve">Подсветка той зоны, </w:t>
+            </w:r>
+            <w:r>
+              <w:rPr>
+                <w:rFonts w:ascii="Times New Roman" w:hAnsi="Times New Roman" w:cs="Times New Roman"/>
+                <w:sz w:val="28"/>
+                <w:szCs w:val="28"/>
+              </w:rPr>
+              <w:t>куда перешёл пользователь.</w:t>
             </w:r>
           </w:p>
         </w:tc>
@@ -2032,7 +1979,7 @@
       <w:tr>
         <w:tc>
           <w:tcPr>
-            <w:tcW w:w="613" w:type="dxa"/>
+            <w:tcW w:w="679" w:type="dxa"/>
             <w:shd w:val="clear" w:color="auto" w:fill="auto"/>
           </w:tcPr>
           <w:p>
@@ -2056,7 +2003,7 @@
         </w:tc>
         <w:tc>
           <w:tcPr>
-            <w:tcW w:w="1734" w:type="dxa"/>
+            <w:tcW w:w="2723" w:type="dxa"/>
             <w:shd w:val="clear" w:color="auto" w:fill="auto"/>
           </w:tcPr>
           <w:p>
@@ -2074,25 +2021,7 @@
                 <w:sz w:val="28"/>
                 <w:szCs w:val="28"/>
               </w:rPr>
-              <w:t>5.2.1</w:t>
-            </w:r>
-          </w:p>
-          <w:p>
-            <w:pPr>
-              <w:jc w:val="center"/>
-              <w:rPr>
-                <w:rFonts w:ascii="Times New Roman" w:hAnsi="Times New Roman" w:cs="Times New Roman"/>
-                <w:sz w:val="28"/>
-                <w:szCs w:val="28"/>
-              </w:rPr>
-            </w:pPr>
-            <w:r>
-              <w:rPr>
-                <w:rFonts w:ascii="Times New Roman" w:hAnsi="Times New Roman" w:cs="Times New Roman"/>
-                <w:sz w:val="28"/>
-                <w:szCs w:val="28"/>
-              </w:rPr>
-              <w:t>Определение состояния обследуемого</w:t>
+              <w:t>5.2.1.2.</w:t>
             </w:r>
             <w:r>
               <w:rPr>
@@ -2101,12 +2030,20 @@
                 <w:szCs w:val="28"/>
               </w:rPr>
               <w:t xml:space="preserve"> </w:t>
+            </w:r>
+            <w:r>
+              <w:rPr>
+                <w:rFonts w:ascii="Times New Roman" w:hAnsi="Times New Roman" w:cs="Times New Roman"/>
+                <w:sz w:val="28"/>
+                <w:szCs w:val="28"/>
+              </w:rPr>
+              <w:t>Определение этажа с точностью ± 1 этаж;</w:t>
             </w:r>
           </w:p>
         </w:tc>
         <w:tc>
           <w:tcPr>
-            <w:tcW w:w="3119" w:type="dxa"/>
+            <w:tcW w:w="2977" w:type="dxa"/>
             <w:shd w:val="clear" w:color="auto" w:fill="auto"/>
           </w:tcPr>
           <w:p>
@@ -2115,7 +2052,6 @@
               <w:tabs>
                 <w:tab w:val="left" w:pos="720"/>
               </w:tabs>
-              <w:spacing w:line="360" w:lineRule="auto"/>
               <w:ind w:left="0"/>
               <w:jc w:val="both"/>
               <w:rPr>
@@ -2130,29 +2066,63 @@
                 <w:sz w:val="28"/>
                 <w:szCs w:val="28"/>
               </w:rPr>
-              <w:t>Ввод медицинских данных человека, не страдающего от сахарного диабетом</w:t>
-            </w:r>
-            <w:r>
-              <w:rPr>
-                <w:rFonts w:ascii="Times New Roman" w:hAnsi="Times New Roman" w:cs="Times New Roman"/>
-                <w:sz w:val="28"/>
-                <w:szCs w:val="28"/>
-              </w:rPr>
-              <w:t>, запуск поиска решения</w:t>
-            </w:r>
-            <w:r>
-              <w:rPr>
-                <w:rFonts w:ascii="Times New Roman" w:hAnsi="Times New Roman" w:cs="Times New Roman"/>
-                <w:sz w:val="28"/>
-                <w:szCs w:val="28"/>
-              </w:rPr>
-              <w:t>.</w:t>
+              <w:t xml:space="preserve">Встать </w:t>
+            </w:r>
+            <w:r>
+              <w:rPr>
+                <w:rFonts w:ascii="Times New Roman" w:hAnsi="Times New Roman" w:cs="Times New Roman"/>
+                <w:sz w:val="28"/>
+                <w:szCs w:val="28"/>
+              </w:rPr>
+              <w:t xml:space="preserve">в любом месте в ГЗ, где присутствуют сигналы </w:t>
+            </w:r>
+            <w:r>
+              <w:rPr>
+                <w:rFonts w:ascii="Times New Roman" w:hAnsi="Times New Roman" w:cs="Times New Roman"/>
+                <w:sz w:val="28"/>
+                <w:szCs w:val="28"/>
+                <w:lang w:val="en-US"/>
+              </w:rPr>
+              <w:t>Wi</w:t>
+            </w:r>
+            <w:r>
+              <w:rPr>
+                <w:rFonts w:ascii="Times New Roman" w:hAnsi="Times New Roman" w:cs="Times New Roman"/>
+                <w:sz w:val="28"/>
+                <w:szCs w:val="28"/>
+              </w:rPr>
+              <w:t>-</w:t>
+            </w:r>
+            <w:r>
+              <w:rPr>
+                <w:rFonts w:ascii="Times New Roman" w:hAnsi="Times New Roman" w:cs="Times New Roman"/>
+                <w:sz w:val="28"/>
+                <w:szCs w:val="28"/>
+                <w:lang w:val="en-US"/>
+              </w:rPr>
+              <w:t>Fi</w:t>
+            </w:r>
+            <w:r>
+              <w:rPr>
+                <w:rFonts w:ascii="Times New Roman" w:hAnsi="Times New Roman" w:cs="Times New Roman"/>
+                <w:sz w:val="28"/>
+                <w:szCs w:val="28"/>
+              </w:rPr>
+              <w:t xml:space="preserve"> </w:t>
+            </w:r>
+            <w:r>
+              <w:rPr>
+                <w:rFonts w:ascii="Times New Roman" w:hAnsi="Times New Roman" w:cs="Times New Roman"/>
+                <w:sz w:val="28"/>
+                <w:szCs w:val="28"/>
+              </w:rPr>
+              <w:t>сети, кроме лестниц.</w:t>
             </w:r>
           </w:p>
         </w:tc>
         <w:tc>
           <w:tcPr>
-            <w:tcW w:w="3685" w:type="dxa"/>
+            <w:tcW w:w="2800" w:type="dxa"/>
             <w:shd w:val="clear" w:color="auto" w:fill="auto"/>
           </w:tcPr>
           <w:p>
@@ -2170,25 +2140,23 @@
                 <w:sz w:val="28"/>
                 <w:szCs w:val="28"/>
               </w:rPr>
-              <w:t>Система определяет отсутствие сахарного диабета у обследуемого.</w:t>
-            </w:r>
-          </w:p>
-          <w:p>
-            <w:pPr>
-              <w:jc w:val="both"/>
-              <w:rPr>
-                <w:rFonts w:ascii="Times New Roman" w:hAnsi="Times New Roman" w:cs="Times New Roman"/>
-                <w:sz w:val="28"/>
-                <w:szCs w:val="28"/>
-              </w:rPr>
-            </w:pPr>
-            <w:r>
-              <w:rPr>
-                <w:rFonts w:ascii="Times New Roman" w:hAnsi="Times New Roman" w:cs="Times New Roman"/>
-                <w:sz w:val="28"/>
-                <w:szCs w:val="28"/>
-              </w:rPr>
-              <w:t>Выводится цепочка рассуждений системы.</w:t>
+              <w:t>Отображение этажа, на котором стоит пользователь с точностью</w:t>
+            </w:r>
+            <w:r>
+              <w:rPr>
+                <w:rFonts w:ascii="Times New Roman" w:hAnsi="Times New Roman" w:cs="Times New Roman"/>
+                <w:sz w:val="28"/>
+                <w:szCs w:val="28"/>
+              </w:rPr>
+              <w:t>± 1 этаж</w:t>
+            </w:r>
+            <w:r>
+              <w:rPr>
+                <w:rFonts w:ascii="Times New Roman" w:hAnsi="Times New Roman" w:cs="Times New Roman"/>
+                <w:sz w:val="28"/>
+                <w:szCs w:val="28"/>
+              </w:rPr>
+              <w:t xml:space="preserve">. </w:t>
             </w:r>
           </w:p>
         </w:tc>
@@ -2196,7 +2164,7 @@
       <w:tr>
         <w:tc>
           <w:tcPr>
-            <w:tcW w:w="613" w:type="dxa"/>
+            <w:tcW w:w="679" w:type="dxa"/>
             <w:shd w:val="clear" w:color="auto" w:fill="auto"/>
           </w:tcPr>
           <w:p>
@@ -2220,7 +2188,7 @@
         </w:tc>
         <w:tc>
           <w:tcPr>
-            <w:tcW w:w="1734" w:type="dxa"/>
+            <w:tcW w:w="2723" w:type="dxa"/>
             <w:shd w:val="clear" w:color="auto" w:fill="auto"/>
           </w:tcPr>
           <w:p>
@@ -2238,40 +2206,22 @@
                 <w:sz w:val="28"/>
                 <w:szCs w:val="28"/>
               </w:rPr>
-              <w:t>5.2.3</w:t>
-            </w:r>
-          </w:p>
-          <w:p>
-            <w:pPr>
-              <w:jc w:val="center"/>
-              <w:rPr>
-                <w:rFonts w:ascii="Times New Roman" w:hAnsi="Times New Roman" w:cs="Times New Roman"/>
-                <w:sz w:val="28"/>
-                <w:szCs w:val="28"/>
-              </w:rPr>
-            </w:pPr>
-            <w:r>
-              <w:rPr>
-                <w:rFonts w:ascii="Times New Roman" w:hAnsi="Times New Roman" w:cs="Times New Roman"/>
-                <w:sz w:val="28"/>
-                <w:szCs w:val="28"/>
-              </w:rPr>
-              <w:t xml:space="preserve">В случае недостаточного количества входных данных, сообщать о </w:t>
-            </w:r>
-            <w:r>
-              <w:rPr>
-                <w:rFonts w:ascii="Times New Roman" w:hAnsi="Times New Roman" w:cs="Times New Roman"/>
-                <w:sz w:val="28"/>
-                <w:szCs w:val="28"/>
-              </w:rPr>
-              <w:lastRenderedPageBreak/>
-              <w:t>невозможности установления состояния обследуемого</w:t>
+              <w:t>5.2.2.</w:t>
+            </w:r>
+            <w:r>
+              <w:rPr>
+                <w:rFonts w:ascii="Times New Roman" w:hAnsi="Times New Roman" w:cs="Times New Roman"/>
+                <w:sz w:val="28"/>
+                <w:szCs w:val="28"/>
+              </w:rPr>
+              <w:tab/>
+              <w:t>Определение направления взгляда пользователя (при наличии необходимого технического оснащения)</w:t>
             </w:r>
           </w:p>
         </w:tc>
         <w:tc>
           <w:tcPr>
-            <w:tcW w:w="3119" w:type="dxa"/>
+            <w:tcW w:w="2977" w:type="dxa"/>
             <w:shd w:val="clear" w:color="auto" w:fill="auto"/>
           </w:tcPr>
           <w:p>
@@ -2280,7 +2230,6 @@
               <w:tabs>
                 <w:tab w:val="left" w:pos="720"/>
               </w:tabs>
-              <w:spacing w:line="360" w:lineRule="auto"/>
               <w:ind w:left="0"/>
               <w:jc w:val="both"/>
               <w:rPr>
@@ -2295,30 +2244,37 @@
                 <w:sz w:val="28"/>
                 <w:szCs w:val="28"/>
               </w:rPr>
-              <w:lastRenderedPageBreak/>
-              <w:t xml:space="preserve">Ввод </w:t>
-            </w:r>
-            <w:r>
-              <w:rPr>
-                <w:rFonts w:ascii="Times New Roman" w:hAnsi="Times New Roman" w:cs="Times New Roman"/>
-                <w:sz w:val="28"/>
-                <w:szCs w:val="28"/>
-              </w:rPr>
-              <w:t xml:space="preserve">только </w:t>
-            </w:r>
-            <w:r>
-              <w:rPr>
-                <w:rFonts w:ascii="Times New Roman" w:hAnsi="Times New Roman" w:cs="Times New Roman"/>
-                <w:sz w:val="28"/>
-                <w:szCs w:val="28"/>
-              </w:rPr>
-              <w:t>веса человека, запуск поиска решения.</w:t>
+              <w:t>Стоя в любом месте в ГЗ</w:t>
+            </w:r>
+            <w:r>
+              <w:rPr>
+                <w:rFonts w:ascii="Times New Roman" w:hAnsi="Times New Roman" w:cs="Times New Roman"/>
+                <w:sz w:val="28"/>
+                <w:szCs w:val="28"/>
+              </w:rPr>
+              <w:t>,</w:t>
+            </w:r>
+            <w:r>
+              <w:rPr>
+                <w:rFonts w:ascii="Times New Roman" w:hAnsi="Times New Roman" w:cs="Times New Roman"/>
+                <w:sz w:val="28"/>
+                <w:szCs w:val="28"/>
+              </w:rPr>
+              <w:t xml:space="preserve"> сделать последовательно четыре поворота на 90º</w:t>
+            </w:r>
+            <w:r>
+              <w:rPr>
+                <w:rFonts w:ascii="Times New Roman" w:hAnsi="Times New Roman" w:cs="Times New Roman"/>
+                <w:sz w:val="28"/>
+                <w:szCs w:val="28"/>
+              </w:rPr>
+              <w:t xml:space="preserve"> в одну сторону с интервалом четыре секунды. </w:t>
             </w:r>
           </w:p>
         </w:tc>
         <w:tc>
           <w:tcPr>
-            <w:tcW w:w="3685" w:type="dxa"/>
+            <w:tcW w:w="2800" w:type="dxa"/>
             <w:shd w:val="clear" w:color="auto" w:fill="auto"/>
           </w:tcPr>
           <w:p>
@@ -2336,23 +2292,7 @@
                 <w:sz w:val="28"/>
                 <w:szCs w:val="28"/>
               </w:rPr>
-              <w:t xml:space="preserve">Система сообщает </w:t>
-            </w:r>
-            <w:r>
-              <w:rPr>
-                <w:rFonts w:ascii="Times New Roman" w:hAnsi="Times New Roman" w:cs="Times New Roman"/>
-                <w:sz w:val="28"/>
-                <w:szCs w:val="28"/>
-              </w:rPr>
-              <w:t>о невозможности</w:t>
-            </w:r>
-            <w:r>
-              <w:rPr>
-                <w:rFonts w:ascii="Times New Roman" w:hAnsi="Times New Roman" w:cs="Times New Roman"/>
-                <w:sz w:val="28"/>
-                <w:szCs w:val="28"/>
-              </w:rPr>
-              <w:t xml:space="preserve"> определить состояние обследуемого.</w:t>
+              <w:t>Определение направления взгляда по отношению к сторонам на плане ГЗ с точностью 90º.</w:t>
             </w:r>
           </w:p>
         </w:tc>
@@ -2360,7 +2300,7 @@
       <w:tr>
         <w:tc>
           <w:tcPr>
-            <w:tcW w:w="613" w:type="dxa"/>
+            <w:tcW w:w="679" w:type="dxa"/>
             <w:shd w:val="clear" w:color="auto" w:fill="auto"/>
           </w:tcPr>
           <w:p>
@@ -2378,14 +2318,13 @@
                 <w:sz w:val="28"/>
                 <w:szCs w:val="28"/>
               </w:rPr>
-              <w:lastRenderedPageBreak/>
               <w:t>5</w:t>
             </w:r>
           </w:p>
         </w:tc>
         <w:tc>
           <w:tcPr>
-            <w:tcW w:w="1734" w:type="dxa"/>
+            <w:tcW w:w="2723" w:type="dxa"/>
             <w:shd w:val="clear" w:color="auto" w:fill="auto"/>
           </w:tcPr>
           <w:p>
@@ -2403,31 +2342,22 @@
                 <w:sz w:val="28"/>
                 <w:szCs w:val="28"/>
               </w:rPr>
-              <w:t>5.2.2</w:t>
-            </w:r>
-          </w:p>
-          <w:p>
-            <w:pPr>
-              <w:jc w:val="center"/>
-              <w:rPr>
-                <w:rFonts w:ascii="Times New Roman" w:hAnsi="Times New Roman" w:cs="Times New Roman"/>
-                <w:sz w:val="28"/>
-                <w:szCs w:val="28"/>
-              </w:rPr>
-            </w:pPr>
-            <w:r>
-              <w:rPr>
-                <w:rFonts w:ascii="Times New Roman" w:hAnsi="Times New Roman" w:cs="Times New Roman"/>
-                <w:sz w:val="28"/>
-                <w:szCs w:val="28"/>
-              </w:rPr>
-              <w:t>Вывод цепочки рассуждений, приведшей к результату</w:t>
+              <w:t>5.6.1.</w:t>
+            </w:r>
+            <w:r>
+              <w:rPr>
+                <w:rFonts w:ascii="Times New Roman" w:hAnsi="Times New Roman" w:cs="Times New Roman"/>
+                <w:sz w:val="28"/>
+                <w:szCs w:val="28"/>
+              </w:rPr>
+              <w:tab/>
+              <w:t>Время запуска приложения: 7 секунд;</w:t>
             </w:r>
           </w:p>
         </w:tc>
         <w:tc>
           <w:tcPr>
-            <w:tcW w:w="3119" w:type="dxa"/>
+            <w:tcW w:w="2977" w:type="dxa"/>
             <w:shd w:val="clear" w:color="auto" w:fill="auto"/>
           </w:tcPr>
           <w:p>
@@ -2436,7 +2366,6 @@
               <w:tabs>
                 <w:tab w:val="left" w:pos="720"/>
               </w:tabs>
-              <w:spacing w:line="360" w:lineRule="auto"/>
               <w:ind w:left="0"/>
               <w:jc w:val="both"/>
               <w:rPr>
@@ -2451,21 +2380,45 @@
                 <w:sz w:val="28"/>
                 <w:szCs w:val="28"/>
               </w:rPr>
-              <w:t>Ввод медицинских данных человека</w:t>
-            </w:r>
-            <w:r>
-              <w:rPr>
-                <w:rFonts w:ascii="Times New Roman" w:hAnsi="Times New Roman" w:cs="Times New Roman"/>
-                <w:sz w:val="28"/>
-                <w:szCs w:val="28"/>
-              </w:rPr>
-              <w:t>, запуск поиска решения.</w:t>
+              <w:t>Запустить приложение, у</w:t>
+            </w:r>
+            <w:r>
+              <w:rPr>
+                <w:rFonts w:ascii="Times New Roman" w:hAnsi="Times New Roman" w:cs="Times New Roman"/>
+                <w:sz w:val="28"/>
+                <w:szCs w:val="28"/>
+              </w:rPr>
+              <w:t xml:space="preserve">бедившись, что </w:t>
+            </w:r>
+            <w:r>
+              <w:rPr>
+                <w:rFonts w:ascii="Times New Roman" w:hAnsi="Times New Roman" w:cs="Times New Roman"/>
+                <w:sz w:val="28"/>
+                <w:szCs w:val="28"/>
+              </w:rPr>
+              <w:t>оно</w:t>
+            </w:r>
+            <w:r>
+              <w:rPr>
+                <w:rFonts w:ascii="Times New Roman" w:hAnsi="Times New Roman" w:cs="Times New Roman"/>
+                <w:sz w:val="28"/>
+                <w:szCs w:val="28"/>
+              </w:rPr>
+              <w:t xml:space="preserve"> не работает в фоновом режиме</w:t>
+            </w:r>
+            <w:r>
+              <w:rPr>
+                <w:rFonts w:ascii="Times New Roman" w:hAnsi="Times New Roman" w:cs="Times New Roman"/>
+                <w:sz w:val="28"/>
+                <w:szCs w:val="28"/>
+              </w:rPr>
+              <w:t>.</w:t>
             </w:r>
           </w:p>
         </w:tc>
         <w:tc>
           <w:tcPr>
-            <w:tcW w:w="3685" w:type="dxa"/>
+            <w:tcW w:w="2800" w:type="dxa"/>
             <w:shd w:val="clear" w:color="auto" w:fill="auto"/>
           </w:tcPr>
           <w:p>
@@ -2483,33 +2436,57 @@
                 <w:sz w:val="28"/>
                 <w:szCs w:val="28"/>
               </w:rPr>
-              <w:t>Система определяет состояние обследуемого.</w:t>
-            </w:r>
-          </w:p>
-          <w:p>
-            <w:pPr>
-              <w:jc w:val="both"/>
-              <w:rPr>
-                <w:rFonts w:ascii="Times New Roman" w:hAnsi="Times New Roman" w:cs="Times New Roman"/>
-                <w:sz w:val="28"/>
-                <w:szCs w:val="28"/>
-              </w:rPr>
-            </w:pPr>
-            <w:r>
-              <w:rPr>
-                <w:rFonts w:ascii="Times New Roman" w:hAnsi="Times New Roman" w:cs="Times New Roman"/>
-                <w:sz w:val="28"/>
-                <w:szCs w:val="28"/>
-              </w:rPr>
-              <w:t>Выводится цепочка рассуждений системы.</w:t>
+              <w:t>Появление на экране</w:t>
+            </w:r>
+            <w:r>
+              <w:rPr>
+                <w:rFonts w:ascii="Times New Roman" w:hAnsi="Times New Roman" w:cs="Times New Roman"/>
+                <w:sz w:val="28"/>
+                <w:szCs w:val="28"/>
+              </w:rPr>
+              <w:t xml:space="preserve"> пользовательского интерфейса </w:t>
+            </w:r>
+            <w:r>
+              <w:rPr>
+                <w:rFonts w:ascii="Times New Roman" w:hAnsi="Times New Roman" w:cs="Times New Roman"/>
+                <w:sz w:val="28"/>
+                <w:szCs w:val="28"/>
+              </w:rPr>
+              <w:t>в течении семи секунд с момента запуска приложения.</w:t>
             </w:r>
           </w:p>
         </w:tc>
       </w:tr>
+    </w:tbl>
+    <w:p>
+      <w:r>
+        <w:br w:type="page"/>
+      </w:r>
+    </w:p>
+    <w:tbl>
+      <w:tblPr>
+        <w:tblW w:w="0" w:type="auto"/>
+        <w:tblInd w:w="392" w:type="dxa"/>
+        <w:tblBorders>
+          <w:top w:val="single" w:sz="4" w:space="0" w:color="auto"/>
+          <w:left w:val="single" w:sz="4" w:space="0" w:color="auto"/>
+          <w:bottom w:val="single" w:sz="4" w:space="0" w:color="auto"/>
+          <w:right w:val="single" w:sz="4" w:space="0" w:color="auto"/>
+          <w:insideH w:val="single" w:sz="4" w:space="0" w:color="auto"/>
+          <w:insideV w:val="single" w:sz="4" w:space="0" w:color="auto"/>
+        </w:tblBorders>
+        <w:tblLook w:val="01E0" w:firstRow="1" w:lastRow="1" w:firstColumn="1" w:lastColumn="1" w:noHBand="0" w:noVBand="0"/>
+      </w:tblPr>
+      <w:tblGrid>
+        <w:gridCol w:w="679"/>
+        <w:gridCol w:w="2723"/>
+        <w:gridCol w:w="2977"/>
+        <w:gridCol w:w="2800"/>
+      </w:tblGrid>
       <w:tr>
         <w:tc>
           <w:tcPr>
-            <w:tcW w:w="613" w:type="dxa"/>
+            <w:tcW w:w="679" w:type="dxa"/>
             <w:shd w:val="clear" w:color="auto" w:fill="auto"/>
           </w:tcPr>
           <w:p>
@@ -2527,13 +2504,14 @@
                 <w:sz w:val="28"/>
                 <w:szCs w:val="28"/>
               </w:rPr>
+              <w:lastRenderedPageBreak/>
               <w:t>6</w:t>
             </w:r>
           </w:p>
         </w:tc>
         <w:tc>
           <w:tcPr>
-            <w:tcW w:w="1734" w:type="dxa"/>
+            <w:tcW w:w="2723" w:type="dxa"/>
             <w:shd w:val="clear" w:color="auto" w:fill="auto"/>
           </w:tcPr>
           <w:p>
@@ -2551,31 +2529,40 @@
                 <w:sz w:val="28"/>
                 <w:szCs w:val="28"/>
               </w:rPr>
-              <w:t>5.6</w:t>
-            </w:r>
-          </w:p>
-          <w:p>
-            <w:pPr>
-              <w:jc w:val="center"/>
-              <w:rPr>
-                <w:rFonts w:ascii="Times New Roman" w:hAnsi="Times New Roman" w:cs="Times New Roman"/>
-                <w:sz w:val="28"/>
-                <w:szCs w:val="28"/>
-              </w:rPr>
-            </w:pPr>
-            <w:r>
-              <w:rPr>
-                <w:rFonts w:ascii="Times New Roman" w:hAnsi="Times New Roman" w:cs="Times New Roman"/>
-                <w:sz w:val="28"/>
-                <w:szCs w:val="28"/>
-              </w:rPr>
-              <w:t>Время поиска решения: до 10 минут</w:t>
+              <w:t>5.6.2.</w:t>
+            </w:r>
+            <w:r>
+              <w:rPr>
+                <w:rFonts w:ascii="Times New Roman" w:hAnsi="Times New Roman" w:cs="Times New Roman"/>
+                <w:sz w:val="28"/>
+                <w:szCs w:val="28"/>
+              </w:rPr>
+              <w:tab/>
+              <w:t xml:space="preserve">Время определения местоположения с момента включения с учётом включенного </w:t>
+            </w:r>
+            <w:proofErr w:type="spellStart"/>
+            <w:r>
+              <w:rPr>
+                <w:rFonts w:ascii="Times New Roman" w:hAnsi="Times New Roman" w:cs="Times New Roman"/>
+                <w:sz w:val="28"/>
+                <w:szCs w:val="28"/>
+              </w:rPr>
+              <w:t>Wi-Fi</w:t>
+            </w:r>
+            <w:proofErr w:type="spellEnd"/>
+            <w:r>
+              <w:rPr>
+                <w:rFonts w:ascii="Times New Roman" w:hAnsi="Times New Roman" w:cs="Times New Roman"/>
+                <w:sz w:val="28"/>
+                <w:szCs w:val="28"/>
+              </w:rPr>
+              <w:t xml:space="preserve"> модуля устройства: 15 секунд;</w:t>
             </w:r>
           </w:p>
         </w:tc>
         <w:tc>
           <w:tcPr>
-            <w:tcW w:w="3119" w:type="dxa"/>
+            <w:tcW w:w="2977" w:type="dxa"/>
             <w:shd w:val="clear" w:color="auto" w:fill="auto"/>
           </w:tcPr>
           <w:p>
@@ -2584,7 +2571,6 @@
               <w:tabs>
                 <w:tab w:val="left" w:pos="720"/>
               </w:tabs>
-              <w:spacing w:line="360" w:lineRule="auto"/>
               <w:ind w:left="0"/>
               <w:jc w:val="both"/>
               <w:rPr>
@@ -2599,13 +2585,21 @@
                 <w:sz w:val="28"/>
                 <w:szCs w:val="28"/>
               </w:rPr>
-              <w:t>Ввод медицинских данных человека, страдающего диабетом 1-го типа, запуск поиска решения.</w:t>
+              <w:t>З</w:t>
+            </w:r>
+            <w:r>
+              <w:rPr>
+                <w:rFonts w:ascii="Times New Roman" w:hAnsi="Times New Roman" w:cs="Times New Roman"/>
+                <w:sz w:val="28"/>
+                <w:szCs w:val="28"/>
+              </w:rPr>
+              <w:t>апустить приложение.</w:t>
             </w:r>
           </w:p>
         </w:tc>
         <w:tc>
           <w:tcPr>
-            <w:tcW w:w="3685" w:type="dxa"/>
+            <w:tcW w:w="2800" w:type="dxa"/>
             <w:shd w:val="clear" w:color="auto" w:fill="auto"/>
           </w:tcPr>
           <w:p>
@@ -2623,9 +2617,113 @@
                 <w:sz w:val="28"/>
                 <w:szCs w:val="28"/>
               </w:rPr>
-              <w:t>Система определяет наличие диабета 1-го типа у обследуемого.</w:t>
+              <w:t>Подсветка зоны навигации, в которой находится пользователь в течение пятнадцати секунд после включения приложения.</w:t>
             </w:r>
           </w:p>
+        </w:tc>
+      </w:tr>
+      <w:tr>
+        <w:tc>
+          <w:tcPr>
+            <w:tcW w:w="679" w:type="dxa"/>
+            <w:shd w:val="clear" w:color="auto" w:fill="auto"/>
+          </w:tcPr>
+          <w:p>
+            <w:pPr>
+              <w:jc w:val="center"/>
+              <w:rPr>
+                <w:rFonts w:ascii="Times New Roman" w:hAnsi="Times New Roman" w:cs="Times New Roman"/>
+                <w:sz w:val="28"/>
+                <w:szCs w:val="28"/>
+              </w:rPr>
+            </w:pPr>
+            <w:r>
+              <w:rPr>
+                <w:rFonts w:ascii="Times New Roman" w:hAnsi="Times New Roman" w:cs="Times New Roman"/>
+                <w:sz w:val="28"/>
+                <w:szCs w:val="28"/>
+              </w:rPr>
+              <w:t>7</w:t>
+            </w:r>
+          </w:p>
+        </w:tc>
+        <w:tc>
+          <w:tcPr>
+            <w:tcW w:w="2723" w:type="dxa"/>
+            <w:shd w:val="clear" w:color="auto" w:fill="auto"/>
+          </w:tcPr>
+          <w:p>
+            <w:pPr>
+              <w:jc w:val="center"/>
+              <w:rPr>
+                <w:rFonts w:ascii="Times New Roman" w:hAnsi="Times New Roman" w:cs="Times New Roman"/>
+                <w:sz w:val="28"/>
+                <w:szCs w:val="28"/>
+              </w:rPr>
+            </w:pPr>
+            <w:r>
+              <w:rPr>
+                <w:rFonts w:ascii="Times New Roman" w:hAnsi="Times New Roman" w:cs="Times New Roman"/>
+                <w:sz w:val="28"/>
+                <w:szCs w:val="28"/>
+              </w:rPr>
+              <w:t>5.6.3.</w:t>
+            </w:r>
+            <w:r>
+              <w:rPr>
+                <w:rFonts w:ascii="Times New Roman" w:hAnsi="Times New Roman" w:cs="Times New Roman"/>
+                <w:sz w:val="28"/>
+                <w:szCs w:val="28"/>
+              </w:rPr>
+              <w:tab/>
+              <w:t>Период обновления местоположения: 6 секунд;</w:t>
+            </w:r>
+            <w:bookmarkStart w:id="0" w:name="_GoBack"/>
+            <w:bookmarkEnd w:id="0"/>
+          </w:p>
+        </w:tc>
+        <w:tc>
+          <w:tcPr>
+            <w:tcW w:w="2977" w:type="dxa"/>
+            <w:shd w:val="clear" w:color="auto" w:fill="auto"/>
+          </w:tcPr>
+          <w:p>
+            <w:pPr>
+              <w:pStyle w:val="a3"/>
+              <w:tabs>
+                <w:tab w:val="left" w:pos="720"/>
+              </w:tabs>
+              <w:ind w:left="0"/>
+              <w:jc w:val="both"/>
+              <w:rPr>
+                <w:rFonts w:ascii="Times New Roman" w:hAnsi="Times New Roman" w:cs="Times New Roman"/>
+                <w:sz w:val="28"/>
+                <w:szCs w:val="28"/>
+              </w:rPr>
+            </w:pPr>
+            <w:r>
+              <w:rPr>
+                <w:rFonts w:ascii="Times New Roman" w:hAnsi="Times New Roman" w:cs="Times New Roman"/>
+                <w:sz w:val="28"/>
+                <w:szCs w:val="28"/>
+              </w:rPr>
+              <w:t>Перейти в центр соседней зоны навигации</w:t>
+            </w:r>
+            <w:r>
+              <w:rPr>
+                <w:rFonts w:ascii="Times New Roman" w:hAnsi="Times New Roman" w:cs="Times New Roman"/>
+                <w:sz w:val="28"/>
+                <w:szCs w:val="28"/>
+              </w:rPr>
+              <w:t>.</w:t>
+            </w:r>
+          </w:p>
+        </w:tc>
+        <w:tc>
+          <w:tcPr>
+            <w:tcW w:w="2800" w:type="dxa"/>
+            <w:shd w:val="clear" w:color="auto" w:fill="auto"/>
+          </w:tcPr>
           <w:p>
             <w:pPr>
               <w:jc w:val="both"/>
@@ -2641,25 +2739,23 @@
                 <w:sz w:val="28"/>
                 <w:szCs w:val="28"/>
               </w:rPr>
-              <w:t>Выводится цепочка рассуждений системы.</w:t>
-            </w:r>
-          </w:p>
-          <w:p>
-            <w:pPr>
-              <w:jc w:val="both"/>
-              <w:rPr>
-                <w:rFonts w:ascii="Times New Roman" w:hAnsi="Times New Roman" w:cs="Times New Roman"/>
-                <w:sz w:val="28"/>
-                <w:szCs w:val="28"/>
-              </w:rPr>
-            </w:pPr>
-            <w:r>
-              <w:rPr>
-                <w:rFonts w:ascii="Times New Roman" w:hAnsi="Times New Roman" w:cs="Times New Roman"/>
-                <w:sz w:val="28"/>
-                <w:szCs w:val="28"/>
-              </w:rPr>
-              <w:t>Время поиска решения не превышает 10 минут.</w:t>
+              <w:t xml:space="preserve">Подсветка зоны навигации, в которой находится пользователь в течение </w:t>
+            </w:r>
+            <w:r>
+              <w:rPr>
+                <w:rFonts w:ascii="Times New Roman" w:hAnsi="Times New Roman" w:cs="Times New Roman"/>
+                <w:sz w:val="28"/>
+                <w:szCs w:val="28"/>
+              </w:rPr>
+              <w:t>шести</w:t>
+            </w:r>
+            <w:r>
+              <w:rPr>
+                <w:rFonts w:ascii="Times New Roman" w:hAnsi="Times New Roman" w:cs="Times New Roman"/>
+                <w:sz w:val="28"/>
+                <w:szCs w:val="28"/>
+              </w:rPr>
+              <w:t xml:space="preserve"> секунд после перехода в соседнюю зону.</w:t>
             </w:r>
           </w:p>
         </w:tc>
@@ -2725,7 +2821,7 @@
           <w:sz w:val="28"/>
           <w:szCs w:val="28"/>
         </w:rPr>
-        <w:t>модели</w:t>
+        <w:t>приложения</w:t>
       </w:r>
       <w:r>
         <w:rPr>
@@ -2755,7 +2851,25 @@
           <w:sz w:val="28"/>
           <w:szCs w:val="28"/>
         </w:rPr>
-        <w:t>Испытание считается пройденным успешно, если в процессе демонстрации все действия прошли успешно и результат соответствовал ожидаемому с учетом используемых данных.</w:t>
+        <w:t xml:space="preserve">Испытание считается пройденным успешно, если в процессе демонстрации все действия прошли успешно и результат соответствовал ожидаемому с учетом </w:t>
+      </w:r>
+      <w:r>
+        <w:rPr>
+          <w:rFonts w:ascii="Times New Roman" w:hAnsi="Times New Roman" w:cs="Times New Roman"/>
+          <w:bCs/>
+          <w:sz w:val="28"/>
+          <w:szCs w:val="28"/>
+        </w:rPr>
+        <w:t>проделанных действий</w:t>
+      </w:r>
+      <w:r>
+        <w:rPr>
+          <w:rFonts w:ascii="Times New Roman" w:hAnsi="Times New Roman" w:cs="Times New Roman"/>
+          <w:bCs/>
+          <w:sz w:val="28"/>
+          <w:szCs w:val="28"/>
+        </w:rPr>
+        <w:t>.</w:t>
       </w:r>
     </w:p>
     <w:p>
@@ -3392,9 +3506,9 @@
     </w:lvl>
   </w:abstractNum>
   <w:abstractNum w:abstractNumId="5">
-    <w:nsid w:val="48A703DE"/>
+    <w:nsid w:val="45CC62BD"/>
     <w:multiLevelType w:val="multilevel"/>
-    <w:tmpl w:val="07F8EF4E"/>
+    <w:tmpl w:val="75BC257A"/>
     <w:lvl w:ilvl="0">
       <w:start w:val="1"/>
       <w:numFmt w:val="decimal"/>
@@ -3450,12 +3564,15 @@
     </w:lvl>
     <w:lvl w:ilvl="4">
       <w:start w:val="1"/>
-      <w:numFmt w:val="decimal"/>
-      <w:lvlText w:val="%1.%2.%3.%4.%5."/>
+      <w:numFmt w:val="bullet"/>
+      <w:lvlText w:val=""/>
       <w:lvlJc w:val="left"/>
       <w:pPr>
         <w:ind w:left="2232" w:hanging="792"/>
       </w:pPr>
+      <w:rPr>
+        <w:rFonts w:ascii="Symbol" w:hAnsi="Symbol" w:hint="default"/>
+      </w:rPr>
     </w:lvl>
     <w:lvl w:ilvl="5">
       <w:start w:val="1"/>
@@ -3495,6 +3612,109 @@
     </w:lvl>
   </w:abstractNum>
   <w:abstractNum w:abstractNumId="6">
+    <w:nsid w:val="48A703DE"/>
+    <w:multiLevelType w:val="multilevel"/>
+    <w:tmpl w:val="07F8EF4E"/>
+    <w:lvl w:ilvl="0">
+      <w:start w:val="1"/>
+      <w:numFmt w:val="decimal"/>
+      <w:lvlText w:val="%1."/>
+      <w:lvlJc w:val="left"/>
+      <w:pPr>
+        <w:ind w:left="360" w:hanging="360"/>
+      </w:pPr>
+      <w:rPr>
+        <w:rFonts w:hint="default"/>
+        <w:strike w:val="0"/>
+        <w:dstrike w:val="0"/>
+        <w:color w:val="auto"/>
+        <w:sz w:val="32"/>
+        <w:u w:val="none"/>
+        <w:effect w:val="none"/>
+      </w:rPr>
+    </w:lvl>
+    <w:lvl w:ilvl="1">
+      <w:start w:val="1"/>
+      <w:numFmt w:val="decimal"/>
+      <w:lvlText w:val="%1.%2."/>
+      <w:lvlJc w:val="left"/>
+      <w:pPr>
+        <w:ind w:left="792" w:hanging="432"/>
+      </w:pPr>
+    </w:lvl>
+    <w:lvl w:ilvl="2">
+      <w:start w:val="1"/>
+      <w:numFmt w:val="decimal"/>
+      <w:lvlText w:val="%1.%2.%3."/>
+      <w:lvlJc w:val="left"/>
+      <w:pPr>
+        <w:ind w:left="1224" w:hanging="504"/>
+      </w:pPr>
+      <w:rPr>
+        <w:rFonts w:ascii="Times New Roman" w:hAnsi="Times New Roman" w:cs="Times New Roman" w:hint="default"/>
+        <w:sz w:val="28"/>
+      </w:rPr>
+    </w:lvl>
+    <w:lvl w:ilvl="3">
+      <w:start w:val="1"/>
+      <w:numFmt w:val="bullet"/>
+      <w:lvlText w:val=""/>
+      <w:lvlJc w:val="left"/>
+      <w:pPr>
+        <w:ind w:left="1728" w:hanging="648"/>
+      </w:pPr>
+      <w:rPr>
+        <w:rFonts w:ascii="Symbol" w:hAnsi="Symbol" w:hint="default"/>
+        <w:sz w:val="28"/>
+      </w:rPr>
+    </w:lvl>
+    <w:lvl w:ilvl="4">
+      <w:start w:val="1"/>
+      <w:numFmt w:val="decimal"/>
+      <w:lvlText w:val="%1.%2.%3.%4.%5."/>
+      <w:lvlJc w:val="left"/>
+      <w:pPr>
+        <w:ind w:left="2232" w:hanging="792"/>
+      </w:pPr>
+    </w:lvl>
+    <w:lvl w:ilvl="5">
+      <w:start w:val="1"/>
+      <w:numFmt w:val="decimal"/>
+      <w:lvlText w:val="%1.%2.%3.%4.%5.%6."/>
+      <w:lvlJc w:val="left"/>
+      <w:pPr>
+        <w:ind w:left="2736" w:hanging="936"/>
+      </w:pPr>
+    </w:lvl>
+    <w:lvl w:ilvl="6">
+      <w:start w:val="1"/>
+      <w:numFmt w:val="decimal"/>
+      <w:lvlText w:val="%1.%2.%3.%4.%5.%6.%7."/>
+      <w:lvlJc w:val="left"/>
+      <w:pPr>
+        <w:ind w:left="3240" w:hanging="1080"/>
+      </w:pPr>
+    </w:lvl>
+    <w:lvl w:ilvl="7">
+      <w:start w:val="1"/>
+      <w:numFmt w:val="decimal"/>
+      <w:lvlText w:val="%1.%2.%3.%4.%5.%6.%7.%8."/>
+      <w:lvlJc w:val="left"/>
+      <w:pPr>
+        <w:ind w:left="3744" w:hanging="1224"/>
+      </w:pPr>
+    </w:lvl>
+    <w:lvl w:ilvl="8">
+      <w:start w:val="1"/>
+      <w:numFmt w:val="decimal"/>
+      <w:lvlText w:val="%1.%2.%3.%4.%5.%6.%7.%8.%9."/>
+      <w:lvlJc w:val="left"/>
+      <w:pPr>
+        <w:ind w:left="4320" w:hanging="1440"/>
+      </w:pPr>
+    </w:lvl>
+  </w:abstractNum>
+  <w:abstractNum w:abstractNumId="7">
     <w:nsid w:val="4C0E0C60"/>
     <w:multiLevelType w:val="multilevel"/>
     <w:tmpl w:val="F3FE07D4"/>
@@ -3622,7 +3842,7 @@
       </w:rPr>
     </w:lvl>
   </w:abstractNum>
-  <w:abstractNum w:abstractNumId="7">
+  <w:abstractNum w:abstractNumId="8">
     <w:nsid w:val="52FC583A"/>
     <w:multiLevelType w:val="multilevel"/>
     <w:tmpl w:val="07F8EF4E"/>
@@ -3725,7 +3945,7 @@
       </w:pPr>
     </w:lvl>
   </w:abstractNum>
-  <w:abstractNum w:abstractNumId="8">
+  <w:abstractNum w:abstractNumId="9">
     <w:nsid w:val="5ECB53A9"/>
     <w:multiLevelType w:val="multilevel"/>
     <w:tmpl w:val="07F8EF4E"/>
@@ -3828,7 +4048,7 @@
       </w:pPr>
     </w:lvl>
   </w:abstractNum>
-  <w:abstractNum w:abstractNumId="9">
+  <w:abstractNum w:abstractNumId="10">
     <w:nsid w:val="76835EA0"/>
     <w:multiLevelType w:val="hybridMultilevel"/>
     <w:tmpl w:val="BA02876E"/>
@@ -3941,7 +4161,7 @@
       </w:rPr>
     </w:lvl>
   </w:abstractNum>
-  <w:abstractNum w:abstractNumId="10">
+  <w:abstractNum w:abstractNumId="11">
     <w:nsid w:val="7C5B0EF8"/>
     <w:multiLevelType w:val="hybridMultilevel"/>
     <w:tmpl w:val="FE4061E0"/>
@@ -4082,10 +4302,10 @@
     </w:lvl>
   </w:abstractNum>
   <w:num w:numId="1">
-    <w:abstractNumId w:val="10"/>
+    <w:abstractNumId w:val="11"/>
   </w:num>
   <w:num w:numId="2">
-    <w:abstractNumId w:val="9"/>
+    <w:abstractNumId w:val="10"/>
   </w:num>
   <w:num w:numId="3">
     <w:abstractNumId w:val="2"/>
@@ -4147,7 +4367,7 @@
     </w:lvlOverride>
   </w:num>
   <w:num w:numId="6">
-    <w:abstractNumId w:val="6"/>
+    <w:abstractNumId w:val="7"/>
   </w:num>
   <w:num w:numId="7">
     <w:abstractNumId w:val="1"/>
@@ -4156,12 +4376,15 @@
     <w:abstractNumId w:val="0"/>
   </w:num>
   <w:num w:numId="9">
-    <w:abstractNumId w:val="7"/>
+    <w:abstractNumId w:val="8"/>
   </w:num>
   <w:num w:numId="10">
-    <w:abstractNumId w:val="8"/>
+    <w:abstractNumId w:val="9"/>
   </w:num>
   <w:num w:numId="11">
+    <w:abstractNumId w:val="6"/>
+  </w:num>
+  <w:num w:numId="12">
     <w:abstractNumId w:val="5"/>
   </w:num>
 </w:numbering>
@@ -4565,7 +4788,6 @@
   <w:style w:type="character" w:default="1" w:styleId="a0">
     <w:name w:val="Default Paragraph Font"/>
     <w:uiPriority w:val="1"/>
-    <w:semiHidden/>
     <w:unhideWhenUsed/>
   </w:style>
   <w:style w:type="table" w:default="1" w:styleId="a1">

</xml_diff>

<commit_message>
TZ, PMI, Zadanie was updated
</commit_message>
<xml_diff>
--- a/ИУ5-81Б_Попов_И_А_ПМИ.docx
+++ b/ИУ5-81Б_Попов_И_А_ПМИ.docx
@@ -220,23 +220,39 @@
           <w:sz w:val="24"/>
           <w:szCs w:val="24"/>
         </w:rPr>
-        <w:t xml:space="preserve">                                                                            ______</w:t>
-      </w:r>
-      <w:r>
-        <w:rPr>
-          <w:rFonts w:ascii="Times New Roman" w:eastAsia="Times New Roman" w:hAnsi="Times New Roman" w:cs="Times New Roman"/>
-          <w:sz w:val="24"/>
-          <w:szCs w:val="24"/>
-        </w:rPr>
-        <w:t>___</w:t>
-      </w:r>
-      <w:r>
-        <w:rPr>
-          <w:rFonts w:ascii="Times New Roman" w:eastAsia="Times New Roman" w:hAnsi="Times New Roman" w:cs="Times New Roman"/>
-          <w:sz w:val="24"/>
-          <w:szCs w:val="24"/>
-        </w:rPr>
-        <w:t xml:space="preserve"> Черненький М.В.</w:t>
+        <w:t>__</w:t>
+      </w:r>
+      <w:r>
+        <w:rPr>
+          <w:rFonts w:ascii="Times New Roman" w:eastAsia="Times New Roman" w:hAnsi="Times New Roman" w:cs="Times New Roman"/>
+          <w:sz w:val="24"/>
+          <w:szCs w:val="24"/>
+        </w:rPr>
+        <w:t xml:space="preserve">                                           </w:t>
+      </w:r>
+      <w:r>
+        <w:rPr>
+          <w:rFonts w:ascii="Times New Roman" w:eastAsia="Times New Roman" w:hAnsi="Times New Roman" w:cs="Times New Roman"/>
+          <w:sz w:val="24"/>
+          <w:szCs w:val="24"/>
+        </w:rPr>
+        <w:t xml:space="preserve">                             </w:t>
+      </w:r>
+      <w:r>
+        <w:rPr>
+          <w:rFonts w:ascii="Times New Roman" w:eastAsia="Times New Roman" w:hAnsi="Times New Roman" w:cs="Times New Roman"/>
+          <w:sz w:val="24"/>
+          <w:szCs w:val="24"/>
+        </w:rPr>
+        <w:t xml:space="preserve"> _________</w:t>
+      </w:r>
+      <w:r>
+        <w:rPr>
+          <w:rFonts w:ascii="Times New Roman" w:eastAsia="Times New Roman" w:hAnsi="Times New Roman" w:cs="Times New Roman"/>
+          <w:sz w:val="24"/>
+          <w:szCs w:val="24"/>
+        </w:rPr>
+        <w:t>_______</w:t>
       </w:r>
     </w:p>
     <w:p>
@@ -258,23 +274,7 @@
           <w:sz w:val="24"/>
           <w:szCs w:val="24"/>
         </w:rPr>
-        <w:t>«___»__________20</w:t>
-      </w:r>
-      <w:r>
-        <w:rPr>
-          <w:rFonts w:ascii="Times New Roman" w:eastAsia="Times New Roman" w:hAnsi="Times New Roman" w:cs="Times New Roman"/>
-          <w:sz w:val="24"/>
-          <w:szCs w:val="24"/>
-        </w:rPr>
-        <w:t>21</w:t>
-      </w:r>
-      <w:r>
-        <w:rPr>
-          <w:rFonts w:ascii="Times New Roman" w:eastAsia="Times New Roman" w:hAnsi="Times New Roman" w:cs="Times New Roman"/>
-          <w:sz w:val="24"/>
-          <w:szCs w:val="24"/>
-        </w:rPr>
-        <w:t xml:space="preserve"> г.                                                                </w:t>
+        <w:t xml:space="preserve">«___»__________2021 г.                                                                </w:t>
       </w:r>
       <w:r>
         <w:rPr>
@@ -354,7 +354,27 @@
           <w:szCs w:val="24"/>
           <w:lang w:eastAsia="ru-RU"/>
         </w:rPr>
-        <w:t xml:space="preserve">«Система навигации по ГЗ МГТУ им. </w:t>
+        <w:t>«</w:t>
+      </w:r>
+      <w:r>
+        <w:rPr>
+          <w:rFonts w:ascii="Times New Roman" w:eastAsia="Times New Roman" w:hAnsi="Times New Roman" w:cs="Times New Roman"/>
+          <w:b/>
+          <w:sz w:val="24"/>
+          <w:szCs w:val="24"/>
+          <w:lang w:eastAsia="ru-RU"/>
+        </w:rPr>
+        <w:t>Система навигации по главному зданию</w:t>
+      </w:r>
+      <w:r>
+        <w:rPr>
+          <w:rFonts w:ascii="Times New Roman" w:eastAsia="Times New Roman" w:hAnsi="Times New Roman" w:cs="Times New Roman"/>
+          <w:b/>
+          <w:sz w:val="24"/>
+          <w:szCs w:val="24"/>
+          <w:lang w:eastAsia="ru-RU"/>
+        </w:rPr>
+        <w:t xml:space="preserve"> МГТУ им. </w:t>
       </w:r>
       <w:proofErr w:type="spellStart"/>
       <w:r>
@@ -528,7 +548,7 @@
           <w:szCs w:val="24"/>
           <w:u w:val="single"/>
         </w:rPr>
-        <w:t>4</w:t>
+        <w:t>6</w:t>
       </w:r>
     </w:p>
     <w:p>
@@ -807,27 +827,20 @@
       <w:pPr>
         <w:rPr>
           <w:rFonts w:ascii="Times New Roman" w:hAnsi="Times New Roman" w:cs="Times New Roman"/>
-          <w:sz w:val="28"/>
-          <w:szCs w:val="28"/>
-        </w:rPr>
-      </w:pPr>
-      <w:r>
-        <w:rPr>
-          <w:rFonts w:ascii="Times New Roman" w:hAnsi="Times New Roman" w:cs="Times New Roman"/>
-          <w:sz w:val="28"/>
+          <w:b/>
+          <w:sz w:val="32"/>
+          <w:szCs w:val="28"/>
+        </w:rPr>
+      </w:pPr>
+      <w:r>
+        <w:rPr>
+          <w:rFonts w:ascii="Times New Roman" w:hAnsi="Times New Roman" w:cs="Times New Roman"/>
+          <w:b/>
+          <w:sz w:val="32"/>
           <w:szCs w:val="28"/>
         </w:rPr>
         <w:lastRenderedPageBreak/>
-        <w:t xml:space="preserve">1. </w:t>
-      </w:r>
-      <w:r>
-        <w:rPr>
-          <w:rFonts w:ascii="Times New Roman" w:hAnsi="Times New Roman" w:cs="Times New Roman"/>
-          <w:b/>
-          <w:sz w:val="28"/>
-          <w:szCs w:val="28"/>
-        </w:rPr>
-        <w:t>Объект испытаний.</w:t>
+        <w:t>1. Объект испытаний.</w:t>
       </w:r>
     </w:p>
     <w:p>
@@ -861,26 +874,19 @@
       <w:pPr>
         <w:rPr>
           <w:rFonts w:ascii="Times New Roman" w:hAnsi="Times New Roman" w:cs="Times New Roman"/>
-          <w:sz w:val="28"/>
-          <w:szCs w:val="28"/>
-        </w:rPr>
-      </w:pPr>
-      <w:r>
-        <w:rPr>
-          <w:rFonts w:ascii="Times New Roman" w:hAnsi="Times New Roman" w:cs="Times New Roman"/>
-          <w:sz w:val="28"/>
-          <w:szCs w:val="28"/>
-        </w:rPr>
-        <w:t xml:space="preserve">2. </w:t>
-      </w:r>
-      <w:r>
-        <w:rPr>
-          <w:rFonts w:ascii="Times New Roman" w:hAnsi="Times New Roman" w:cs="Times New Roman"/>
           <w:b/>
-          <w:sz w:val="28"/>
-          <w:szCs w:val="28"/>
-        </w:rPr>
-        <w:t>Цель испытаний.</w:t>
+          <w:sz w:val="32"/>
+          <w:szCs w:val="28"/>
+        </w:rPr>
+      </w:pPr>
+      <w:r>
+        <w:rPr>
+          <w:rFonts w:ascii="Times New Roman" w:hAnsi="Times New Roman" w:cs="Times New Roman"/>
+          <w:b/>
+          <w:sz w:val="32"/>
+          <w:szCs w:val="28"/>
+        </w:rPr>
+        <w:t>2. Цель испытаний.</w:t>
       </w:r>
     </w:p>
     <w:p>
@@ -892,7 +898,6 @@
           <w:rFonts w:ascii="Times New Roman" w:hAnsi="Times New Roman" w:cs="Times New Roman"/>
           <w:sz w:val="28"/>
           <w:szCs w:val="28"/>
-          <w:lang w:val="en-US"/>
         </w:rPr>
       </w:pPr>
       <w:r>
@@ -925,8 +930,18 @@
           <w:sz w:val="28"/>
           <w:szCs w:val="28"/>
         </w:rPr>
-        <w:t>актеристикам, описанным в п. 5.2</w:t>
-      </w:r>
+        <w:t xml:space="preserve">актеристикам, описанным в п. </w:t>
+      </w:r>
+      <w:r>
+        <w:rPr>
+          <w:rFonts w:ascii="Times New Roman" w:hAnsi="Times New Roman" w:cs="Times New Roman"/>
+          <w:sz w:val="28"/>
+          <w:szCs w:val="28"/>
+        </w:rPr>
+        <w:t>6.1</w:t>
+      </w:r>
+      <w:bookmarkStart w:id="0" w:name="_GoBack"/>
+      <w:bookmarkEnd w:id="0"/>
       <w:r>
         <w:rPr>
           <w:rFonts w:ascii="Times New Roman" w:hAnsi="Times New Roman" w:cs="Times New Roman"/>
@@ -941,7 +956,23 @@
           <w:sz w:val="28"/>
           <w:szCs w:val="28"/>
         </w:rPr>
-        <w:t xml:space="preserve">и временным характеристикам, описанным в п. 5.6 </w:t>
+        <w:t xml:space="preserve">и временным характеристикам, описанным в п. </w:t>
+      </w:r>
+      <w:r>
+        <w:rPr>
+          <w:rFonts w:ascii="Times New Roman" w:hAnsi="Times New Roman" w:cs="Times New Roman"/>
+          <w:sz w:val="28"/>
+          <w:szCs w:val="28"/>
+        </w:rPr>
+        <w:t>6.8</w:t>
+      </w:r>
+      <w:r>
+        <w:rPr>
+          <w:rFonts w:ascii="Times New Roman" w:hAnsi="Times New Roman" w:cs="Times New Roman"/>
+          <w:sz w:val="28"/>
+          <w:szCs w:val="28"/>
+        </w:rPr>
+        <w:t xml:space="preserve"> </w:t>
       </w:r>
       <w:r>
         <w:rPr>
@@ -977,7 +1008,7 @@
         <w:rPr>
           <w:rFonts w:ascii="Times New Roman" w:hAnsi="Times New Roman" w:cs="Times New Roman"/>
           <w:b/>
-          <w:sz w:val="28"/>
+          <w:sz w:val="32"/>
           <w:szCs w:val="28"/>
         </w:rPr>
       </w:pPr>
@@ -985,7 +1016,7 @@
         <w:rPr>
           <w:rFonts w:ascii="Times New Roman" w:hAnsi="Times New Roman" w:cs="Times New Roman"/>
           <w:b/>
-          <w:sz w:val="28"/>
+          <w:sz w:val="32"/>
           <w:szCs w:val="28"/>
         </w:rPr>
         <w:t>3. Состав предъявляемой документации.</w:t>
@@ -1076,7 +1107,7 @@
         <w:rPr>
           <w:rFonts w:ascii="Times New Roman" w:hAnsi="Times New Roman" w:cs="Times New Roman"/>
           <w:b/>
-          <w:sz w:val="28"/>
+          <w:sz w:val="32"/>
           <w:szCs w:val="28"/>
         </w:rPr>
       </w:pPr>
@@ -1084,7 +1115,7 @@
         <w:rPr>
           <w:rFonts w:ascii="Times New Roman" w:hAnsi="Times New Roman" w:cs="Times New Roman"/>
           <w:b/>
-          <w:sz w:val="28"/>
+          <w:sz w:val="32"/>
           <w:szCs w:val="28"/>
         </w:rPr>
         <w:t>4. Технические требования.</w:t>
@@ -1418,7 +1449,7 @@
         <w:rPr>
           <w:rFonts w:ascii="Times New Roman" w:hAnsi="Times New Roman" w:cs="Times New Roman"/>
           <w:b/>
-          <w:sz w:val="28"/>
+          <w:sz w:val="32"/>
           <w:szCs w:val="28"/>
         </w:rPr>
       </w:pPr>
@@ -1426,7 +1457,7 @@
         <w:rPr>
           <w:rFonts w:ascii="Times New Roman" w:hAnsi="Times New Roman" w:cs="Times New Roman"/>
           <w:b/>
-          <w:sz w:val="28"/>
+          <w:sz w:val="32"/>
           <w:szCs w:val="28"/>
         </w:rPr>
         <w:t>5. Методы испытаний</w:t>
@@ -1529,6 +1560,7 @@
           <w:sz w:val="28"/>
           <w:szCs w:val="28"/>
         </w:rPr>
+        <w:lastRenderedPageBreak/>
         <w:t xml:space="preserve">Приемочные испытания включают проверку: </w:t>
       </w:r>
     </w:p>
@@ -1553,7 +1585,6 @@
           <w:sz w:val="28"/>
           <w:szCs w:val="28"/>
         </w:rPr>
-        <w:lastRenderedPageBreak/>
         <w:t>Полноты и качества реализации функций, указанных в ТЗ</w:t>
       </w:r>
     </w:p>
@@ -1754,7 +1785,6 @@
           </w:tcPr>
           <w:p>
             <w:pPr>
-              <w:jc w:val="center"/>
               <w:rPr>
                 <w:rFonts w:ascii="Times New Roman" w:hAnsi="Times New Roman" w:cs="Times New Roman"/>
                 <w:sz w:val="28"/>
@@ -1767,23 +1797,16 @@
                 <w:sz w:val="28"/>
                 <w:szCs w:val="28"/>
               </w:rPr>
-              <w:t>5.2.1.1.</w:t>
-            </w:r>
-            <w:r>
-              <w:rPr>
-                <w:rFonts w:ascii="Times New Roman" w:hAnsi="Times New Roman" w:cs="Times New Roman"/>
-                <w:sz w:val="28"/>
-                <w:szCs w:val="28"/>
-              </w:rPr>
-              <w:t xml:space="preserve"> </w:t>
-            </w:r>
-            <w:r>
-              <w:rPr>
-                <w:rFonts w:ascii="Times New Roman" w:hAnsi="Times New Roman" w:cs="Times New Roman"/>
-                <w:sz w:val="28"/>
-                <w:szCs w:val="28"/>
-              </w:rPr>
-              <w:t>Определение местоположения с минимальной точностью до крыла здания;</w:t>
+              <w:t>6.1.1.</w:t>
+            </w:r>
+            <w:r>
+              <w:rPr>
+                <w:rFonts w:ascii="Times New Roman" w:hAnsi="Times New Roman" w:cs="Times New Roman"/>
+                <w:sz w:val="28"/>
+                <w:szCs w:val="28"/>
+              </w:rPr>
+              <w:tab/>
+              <w:t>Определение местоположения пользователя на территории главного здания МГТУ им Н.Э. Баумана в текущий момент времени;</w:t>
             </w:r>
           </w:p>
         </w:tc>
@@ -1799,7 +1822,6 @@
                 <w:tab w:val="left" w:pos="720"/>
               </w:tabs>
               <w:ind w:left="0"/>
-              <w:jc w:val="both"/>
               <w:rPr>
                 <w:rFonts w:ascii="Times New Roman" w:hAnsi="Times New Roman" w:cs="Times New Roman"/>
                 <w:sz w:val="28"/>
@@ -1823,7 +1845,6 @@
           </w:tcPr>
           <w:p>
             <w:pPr>
-              <w:jc w:val="both"/>
               <w:rPr>
                 <w:rFonts w:ascii="Times New Roman" w:hAnsi="Times New Roman" w:cs="Times New Roman"/>
                 <w:sz w:val="28"/>
@@ -1873,7 +1894,6 @@
           </w:tcPr>
           <w:p>
             <w:pPr>
-              <w:jc w:val="center"/>
               <w:rPr>
                 <w:rFonts w:ascii="Times New Roman" w:hAnsi="Times New Roman" w:cs="Times New Roman"/>
                 <w:sz w:val="28"/>
@@ -1886,23 +1906,16 @@
                 <w:sz w:val="28"/>
                 <w:szCs w:val="28"/>
               </w:rPr>
-              <w:t>5.2.1.1.</w:t>
-            </w:r>
-            <w:r>
-              <w:rPr>
-                <w:rFonts w:ascii="Times New Roman" w:hAnsi="Times New Roman" w:cs="Times New Roman"/>
-                <w:sz w:val="28"/>
-                <w:szCs w:val="28"/>
-              </w:rPr>
-              <w:t xml:space="preserve"> </w:t>
-            </w:r>
-            <w:r>
-              <w:rPr>
-                <w:rFonts w:ascii="Times New Roman" w:hAnsi="Times New Roman" w:cs="Times New Roman"/>
-                <w:sz w:val="28"/>
-                <w:szCs w:val="28"/>
-              </w:rPr>
-              <w:t>Определение местоположения с минимальной точностью до крыла здания;</w:t>
+              <w:t>6.1.1.</w:t>
+            </w:r>
+            <w:r>
+              <w:rPr>
+                <w:rFonts w:ascii="Times New Roman" w:hAnsi="Times New Roman" w:cs="Times New Roman"/>
+                <w:sz w:val="28"/>
+                <w:szCs w:val="28"/>
+              </w:rPr>
+              <w:tab/>
+              <w:t>Определение местоположения пользователя на территории главного здания МГТУ им Н.Э. Баумана в текущий момент времени;</w:t>
             </w:r>
           </w:p>
         </w:tc>
@@ -1918,7 +1931,6 @@
                 <w:tab w:val="left" w:pos="720"/>
               </w:tabs>
               <w:ind w:left="0"/>
-              <w:jc w:val="both"/>
               <w:rPr>
                 <w:rFonts w:ascii="Times New Roman" w:hAnsi="Times New Roman" w:cs="Times New Roman"/>
                 <w:sz w:val="28"/>
@@ -1950,7 +1962,6 @@
           </w:tcPr>
           <w:p>
             <w:pPr>
-              <w:jc w:val="both"/>
               <w:rPr>
                 <w:rFonts w:ascii="Times New Roman" w:hAnsi="Times New Roman" w:cs="Times New Roman"/>
                 <w:sz w:val="28"/>
@@ -1963,15 +1974,7 @@
                 <w:sz w:val="28"/>
                 <w:szCs w:val="28"/>
               </w:rPr>
-              <w:t xml:space="preserve">Подсветка той зоны, </w:t>
-            </w:r>
-            <w:r>
-              <w:rPr>
-                <w:rFonts w:ascii="Times New Roman" w:hAnsi="Times New Roman" w:cs="Times New Roman"/>
-                <w:sz w:val="28"/>
-                <w:szCs w:val="28"/>
-              </w:rPr>
-              <w:t>куда перешёл пользователь.</w:t>
+              <w:t>Подсветка той зоны, куда перешёл пользователь.</w:t>
             </w:r>
           </w:p>
         </w:tc>
@@ -2008,7 +2011,6 @@
           </w:tcPr>
           <w:p>
             <w:pPr>
-              <w:jc w:val="center"/>
               <w:rPr>
                 <w:rFonts w:ascii="Times New Roman" w:hAnsi="Times New Roman" w:cs="Times New Roman"/>
                 <w:sz w:val="28"/>
@@ -2021,7 +2023,15 @@
                 <w:sz w:val="28"/>
                 <w:szCs w:val="28"/>
               </w:rPr>
-              <w:t>5.2.1.2.</w:t>
+              <w:t>6.</w:t>
+            </w:r>
+            <w:r>
+              <w:rPr>
+                <w:rFonts w:ascii="Times New Roman" w:hAnsi="Times New Roman" w:cs="Times New Roman"/>
+                <w:sz w:val="28"/>
+                <w:szCs w:val="28"/>
+              </w:rPr>
+              <w:t>1.2.</w:t>
             </w:r>
             <w:r>
               <w:rPr>
@@ -2053,7 +2063,6 @@
                 <w:tab w:val="left" w:pos="720"/>
               </w:tabs>
               <w:ind w:left="0"/>
-              <w:jc w:val="both"/>
               <w:rPr>
                 <w:rFonts w:ascii="Times New Roman" w:hAnsi="Times New Roman" w:cs="Times New Roman"/>
                 <w:sz w:val="28"/>
@@ -2127,7 +2136,6 @@
           </w:tcPr>
           <w:p>
             <w:pPr>
-              <w:jc w:val="both"/>
               <w:rPr>
                 <w:rFonts w:ascii="Times New Roman" w:hAnsi="Times New Roman" w:cs="Times New Roman"/>
                 <w:sz w:val="28"/>
@@ -2193,7 +2201,6 @@
           </w:tcPr>
           <w:p>
             <w:pPr>
-              <w:jc w:val="center"/>
               <w:rPr>
                 <w:rFonts w:ascii="Times New Roman" w:hAnsi="Times New Roman" w:cs="Times New Roman"/>
                 <w:sz w:val="28"/>
@@ -2206,7 +2213,7 @@
                 <w:sz w:val="28"/>
                 <w:szCs w:val="28"/>
               </w:rPr>
-              <w:t>5.2.2.</w:t>
+              <w:t>6.1.3.</w:t>
             </w:r>
             <w:r>
               <w:rPr>
@@ -2215,7 +2222,7 @@
                 <w:szCs w:val="28"/>
               </w:rPr>
               <w:tab/>
-              <w:t>Определение направления взгляда пользователя (при наличии необходимого технического оснащения)</w:t>
+              <w:t>Возможность выбора пункта назначения для навигации среди наиболее важных для неподготовленного человека мест</w:t>
             </w:r>
           </w:p>
         </w:tc>
@@ -2231,7 +2238,6 @@
                 <w:tab w:val="left" w:pos="720"/>
               </w:tabs>
               <w:ind w:left="0"/>
-              <w:jc w:val="both"/>
               <w:rPr>
                 <w:rFonts w:ascii="Times New Roman" w:hAnsi="Times New Roman" w:cs="Times New Roman"/>
                 <w:sz w:val="28"/>
@@ -2244,31 +2250,7 @@
                 <w:sz w:val="28"/>
                 <w:szCs w:val="28"/>
               </w:rPr>
-              <w:t>Стоя в любом месте в ГЗ</w:t>
-            </w:r>
-            <w:r>
-              <w:rPr>
-                <w:rFonts w:ascii="Times New Roman" w:hAnsi="Times New Roman" w:cs="Times New Roman"/>
-                <w:sz w:val="28"/>
-                <w:szCs w:val="28"/>
-              </w:rPr>
-              <w:t>,</w:t>
-            </w:r>
-            <w:r>
-              <w:rPr>
-                <w:rFonts w:ascii="Times New Roman" w:hAnsi="Times New Roman" w:cs="Times New Roman"/>
-                <w:sz w:val="28"/>
-                <w:szCs w:val="28"/>
-              </w:rPr>
-              <w:t xml:space="preserve"> сделать последовательно четыре поворота на 90º</w:t>
-            </w:r>
-            <w:r>
-              <w:rPr>
-                <w:rFonts w:ascii="Times New Roman" w:hAnsi="Times New Roman" w:cs="Times New Roman"/>
-                <w:sz w:val="28"/>
-                <w:szCs w:val="28"/>
-              </w:rPr>
-              <w:t xml:space="preserve"> в одну сторону с интервалом четыре секунды. </w:t>
+              <w:t xml:space="preserve">Нажать на список доступных для навигации пунктов. </w:t>
             </w:r>
           </w:p>
         </w:tc>
@@ -2279,7 +2261,6 @@
           </w:tcPr>
           <w:p>
             <w:pPr>
-              <w:jc w:val="both"/>
               <w:rPr>
                 <w:rFonts w:ascii="Times New Roman" w:hAnsi="Times New Roman" w:cs="Times New Roman"/>
                 <w:sz w:val="28"/>
@@ -2292,7 +2273,7 @@
                 <w:sz w:val="28"/>
                 <w:szCs w:val="28"/>
               </w:rPr>
-              <w:t>Определение направления взгляда по отношению к сторонам на плане ГЗ с точностью 90º.</w:t>
+              <w:t>Раскрытия выпадающего списка из доступных для навигации пунктов.</w:t>
             </w:r>
           </w:p>
         </w:tc>
@@ -2318,6 +2299,7 @@
                 <w:sz w:val="28"/>
                 <w:szCs w:val="28"/>
               </w:rPr>
+              <w:lastRenderedPageBreak/>
               <w:t>5</w:t>
             </w:r>
           </w:p>
@@ -2329,7 +2311,6 @@
           </w:tcPr>
           <w:p>
             <w:pPr>
-              <w:jc w:val="center"/>
               <w:rPr>
                 <w:rFonts w:ascii="Times New Roman" w:hAnsi="Times New Roman" w:cs="Times New Roman"/>
                 <w:sz w:val="28"/>
@@ -2342,7 +2323,7 @@
                 <w:sz w:val="28"/>
                 <w:szCs w:val="28"/>
               </w:rPr>
-              <w:t>5.6.1.</w:t>
+              <w:t>6.1.4.</w:t>
             </w:r>
             <w:r>
               <w:rPr>
@@ -2351,7 +2332,7 @@
                 <w:szCs w:val="28"/>
               </w:rPr>
               <w:tab/>
-              <w:t>Время запуска приложения: 7 секунд;</w:t>
+              <w:t>Построение маршрута от позиции пользователя до пункта назначения и обновление маршрута при перемещении пользователя;</w:t>
             </w:r>
           </w:p>
         </w:tc>
@@ -2367,7 +2348,6 @@
                 <w:tab w:val="left" w:pos="720"/>
               </w:tabs>
               <w:ind w:left="0"/>
-              <w:jc w:val="both"/>
               <w:rPr>
                 <w:rFonts w:ascii="Times New Roman" w:hAnsi="Times New Roman" w:cs="Times New Roman"/>
                 <w:sz w:val="28"/>
@@ -2380,39 +2360,7 @@
                 <w:sz w:val="28"/>
                 <w:szCs w:val="28"/>
               </w:rPr>
-              <w:t>Запустить приложение, у</w:t>
-            </w:r>
-            <w:r>
-              <w:rPr>
-                <w:rFonts w:ascii="Times New Roman" w:hAnsi="Times New Roman" w:cs="Times New Roman"/>
-                <w:sz w:val="28"/>
-                <w:szCs w:val="28"/>
-              </w:rPr>
-              <w:t xml:space="preserve">бедившись, что </w:t>
-            </w:r>
-            <w:r>
-              <w:rPr>
-                <w:rFonts w:ascii="Times New Roman" w:hAnsi="Times New Roman" w:cs="Times New Roman"/>
-                <w:sz w:val="28"/>
-                <w:szCs w:val="28"/>
-              </w:rPr>
-              <w:t>оно</w:t>
-            </w:r>
-            <w:r>
-              <w:rPr>
-                <w:rFonts w:ascii="Times New Roman" w:hAnsi="Times New Roman" w:cs="Times New Roman"/>
-                <w:sz w:val="28"/>
-                <w:szCs w:val="28"/>
-              </w:rPr>
-              <w:t xml:space="preserve"> не работает в фоновом режиме</w:t>
-            </w:r>
-            <w:r>
-              <w:rPr>
-                <w:rFonts w:ascii="Times New Roman" w:hAnsi="Times New Roman" w:cs="Times New Roman"/>
-                <w:sz w:val="28"/>
-                <w:szCs w:val="28"/>
-              </w:rPr>
-              <w:t>.</w:t>
+              <w:t>Выбрать одно из доступных мест назначения нажатием на соответствующий пункт в списке пунктов, доступных для навигации.</w:t>
             </w:r>
           </w:p>
         </w:tc>
@@ -2423,7 +2371,6 @@
           </w:tcPr>
           <w:p>
             <w:pPr>
-              <w:jc w:val="both"/>
               <w:rPr>
                 <w:rFonts w:ascii="Times New Roman" w:hAnsi="Times New Roman" w:cs="Times New Roman"/>
                 <w:sz w:val="28"/>
@@ -2436,53 +2383,11 @@
                 <w:sz w:val="28"/>
                 <w:szCs w:val="28"/>
               </w:rPr>
-              <w:t>Появление на экране</w:t>
-            </w:r>
-            <w:r>
-              <w:rPr>
-                <w:rFonts w:ascii="Times New Roman" w:hAnsi="Times New Roman" w:cs="Times New Roman"/>
-                <w:sz w:val="28"/>
-                <w:szCs w:val="28"/>
-              </w:rPr>
-              <w:t xml:space="preserve"> пользовательского интерфейса </w:t>
-            </w:r>
-            <w:r>
-              <w:rPr>
-                <w:rFonts w:ascii="Times New Roman" w:hAnsi="Times New Roman" w:cs="Times New Roman"/>
-                <w:sz w:val="28"/>
-                <w:szCs w:val="28"/>
-              </w:rPr>
-              <w:t>в течении семи секунд с момента запуска приложения.</w:t>
+              <w:t>Визуальное отображение маршрута от позиции пользователя до пункта назначения.</w:t>
             </w:r>
           </w:p>
         </w:tc>
       </w:tr>
-    </w:tbl>
-    <w:p>
-      <w:r>
-        <w:br w:type="page"/>
-      </w:r>
-    </w:p>
-    <w:tbl>
-      <w:tblPr>
-        <w:tblW w:w="0" w:type="auto"/>
-        <w:tblInd w:w="392" w:type="dxa"/>
-        <w:tblBorders>
-          <w:top w:val="single" w:sz="4" w:space="0" w:color="auto"/>
-          <w:left w:val="single" w:sz="4" w:space="0" w:color="auto"/>
-          <w:bottom w:val="single" w:sz="4" w:space="0" w:color="auto"/>
-          <w:right w:val="single" w:sz="4" w:space="0" w:color="auto"/>
-          <w:insideH w:val="single" w:sz="4" w:space="0" w:color="auto"/>
-          <w:insideV w:val="single" w:sz="4" w:space="0" w:color="auto"/>
-        </w:tblBorders>
-        <w:tblLook w:val="01E0" w:firstRow="1" w:lastRow="1" w:firstColumn="1" w:lastColumn="1" w:noHBand="0" w:noVBand="0"/>
-      </w:tblPr>
-      <w:tblGrid>
-        <w:gridCol w:w="679"/>
-        <w:gridCol w:w="2723"/>
-        <w:gridCol w:w="2977"/>
-        <w:gridCol w:w="2800"/>
-      </w:tblGrid>
       <w:tr>
         <w:tc>
           <w:tcPr>
@@ -2504,7 +2409,6 @@
                 <w:sz w:val="28"/>
                 <w:szCs w:val="28"/>
               </w:rPr>
-              <w:lastRenderedPageBreak/>
               <w:t>6</w:t>
             </w:r>
           </w:p>
@@ -2516,7 +2420,6 @@
           </w:tcPr>
           <w:p>
             <w:pPr>
-              <w:jc w:val="center"/>
               <w:rPr>
                 <w:rFonts w:ascii="Times New Roman" w:hAnsi="Times New Roman" w:cs="Times New Roman"/>
                 <w:sz w:val="28"/>
@@ -2529,7 +2432,7 @@
                 <w:sz w:val="28"/>
                 <w:szCs w:val="28"/>
               </w:rPr>
-              <w:t>5.6.2.</w:t>
+              <w:t>6.1.4.</w:t>
             </w:r>
             <w:r>
               <w:rPr>
@@ -2538,25 +2441,7 @@
                 <w:szCs w:val="28"/>
               </w:rPr>
               <w:tab/>
-              <w:t xml:space="preserve">Время определения местоположения с момента включения с учётом включенного </w:t>
-            </w:r>
-            <w:proofErr w:type="spellStart"/>
-            <w:r>
-              <w:rPr>
-                <w:rFonts w:ascii="Times New Roman" w:hAnsi="Times New Roman" w:cs="Times New Roman"/>
-                <w:sz w:val="28"/>
-                <w:szCs w:val="28"/>
-              </w:rPr>
-              <w:t>Wi-Fi</w:t>
-            </w:r>
-            <w:proofErr w:type="spellEnd"/>
-            <w:r>
-              <w:rPr>
-                <w:rFonts w:ascii="Times New Roman" w:hAnsi="Times New Roman" w:cs="Times New Roman"/>
-                <w:sz w:val="28"/>
-                <w:szCs w:val="28"/>
-              </w:rPr>
-              <w:t xml:space="preserve"> модуля устройства: 15 секунд;</w:t>
+              <w:t>Построение маршрута от позиции пользователя до пункта назначения и обновление маршрута при перемещении пользователя;</w:t>
             </w:r>
           </w:p>
         </w:tc>
@@ -2572,7 +2457,6 @@
                 <w:tab w:val="left" w:pos="720"/>
               </w:tabs>
               <w:ind w:left="0"/>
-              <w:jc w:val="both"/>
               <w:rPr>
                 <w:rFonts w:ascii="Times New Roman" w:hAnsi="Times New Roman" w:cs="Times New Roman"/>
                 <w:sz w:val="28"/>
@@ -2585,15 +2469,15 @@
                 <w:sz w:val="28"/>
                 <w:szCs w:val="28"/>
               </w:rPr>
-              <w:t>З</w:t>
-            </w:r>
-            <w:r>
-              <w:rPr>
-                <w:rFonts w:ascii="Times New Roman" w:hAnsi="Times New Roman" w:cs="Times New Roman"/>
-                <w:sz w:val="28"/>
-                <w:szCs w:val="28"/>
-              </w:rPr>
-              <w:t>апустить приложение.</w:t>
+              <w:t>Выбрать одно из доступных мест назначения нажатием на соответствующий пункт в списке пунктов, доступных для навигации.</w:t>
+            </w:r>
+            <w:r>
+              <w:rPr>
+                <w:rFonts w:ascii="Times New Roman" w:hAnsi="Times New Roman" w:cs="Times New Roman"/>
+                <w:sz w:val="28"/>
+                <w:szCs w:val="28"/>
+              </w:rPr>
+              <w:t xml:space="preserve"> После чего перейти в соседнюю зону навигации.</w:t>
             </w:r>
           </w:p>
         </w:tc>
@@ -2604,7 +2488,6 @@
           </w:tcPr>
           <w:p>
             <w:pPr>
-              <w:jc w:val="both"/>
               <w:rPr>
                 <w:rFonts w:ascii="Times New Roman" w:hAnsi="Times New Roman" w:cs="Times New Roman"/>
                 <w:sz w:val="28"/>
@@ -2617,7 +2500,15 @@
                 <w:sz w:val="28"/>
                 <w:szCs w:val="28"/>
               </w:rPr>
-              <w:t>Подсветка зоны навигации, в которой находится пользователь в течение пятнадцати секунд после включения приложения.</w:t>
+              <w:t xml:space="preserve">Обновление </w:t>
+            </w:r>
+            <w:r>
+              <w:rPr>
+                <w:rFonts w:ascii="Times New Roman" w:hAnsi="Times New Roman" w:cs="Times New Roman"/>
+                <w:sz w:val="28"/>
+                <w:szCs w:val="28"/>
+              </w:rPr>
+              <w:t>или перестройка маршрута.</w:t>
             </w:r>
           </w:p>
         </w:tc>
@@ -2654,7 +2545,6 @@
           </w:tcPr>
           <w:p>
             <w:pPr>
-              <w:jc w:val="center"/>
               <w:rPr>
                 <w:rFonts w:ascii="Times New Roman" w:hAnsi="Times New Roman" w:cs="Times New Roman"/>
                 <w:sz w:val="28"/>
@@ -2667,7 +2557,15 @@
                 <w:sz w:val="28"/>
                 <w:szCs w:val="28"/>
               </w:rPr>
-              <w:t>5.6.3.</w:t>
+              <w:t>6.1.5</w:t>
+            </w:r>
+            <w:r>
+              <w:rPr>
+                <w:rFonts w:ascii="Times New Roman" w:hAnsi="Times New Roman" w:cs="Times New Roman"/>
+                <w:sz w:val="28"/>
+                <w:szCs w:val="28"/>
+              </w:rPr>
+              <w:t>.</w:t>
             </w:r>
             <w:r>
               <w:rPr>
@@ -2676,10 +2574,8 @@
                 <w:szCs w:val="28"/>
               </w:rPr>
               <w:tab/>
-              <w:t>Период обновления местоположения: 6 секунд;</w:t>
-            </w:r>
-            <w:bookmarkStart w:id="0" w:name="_GoBack"/>
-            <w:bookmarkEnd w:id="0"/>
+              <w:t>Определение направления взгляда пользователя (при наличии необходимого технического оснащения)</w:t>
+            </w:r>
           </w:p>
         </w:tc>
         <w:tc>
@@ -2694,7 +2590,6 @@
                 <w:tab w:val="left" w:pos="720"/>
               </w:tabs>
               <w:ind w:left="0"/>
-              <w:jc w:val="both"/>
               <w:rPr>
                 <w:rFonts w:ascii="Times New Roman" w:hAnsi="Times New Roman" w:cs="Times New Roman"/>
                 <w:sz w:val="28"/>
@@ -2707,15 +2602,31 @@
                 <w:sz w:val="28"/>
                 <w:szCs w:val="28"/>
               </w:rPr>
-              <w:t>Перейти в центр соседней зоны навигации</w:t>
-            </w:r>
-            <w:r>
-              <w:rPr>
-                <w:rFonts w:ascii="Times New Roman" w:hAnsi="Times New Roman" w:cs="Times New Roman"/>
-                <w:sz w:val="28"/>
-                <w:szCs w:val="28"/>
-              </w:rPr>
-              <w:t>.</w:t>
+              <w:t>Стоя в любом месте в ГЗ</w:t>
+            </w:r>
+            <w:r>
+              <w:rPr>
+                <w:rFonts w:ascii="Times New Roman" w:hAnsi="Times New Roman" w:cs="Times New Roman"/>
+                <w:sz w:val="28"/>
+                <w:szCs w:val="28"/>
+              </w:rPr>
+              <w:t>,</w:t>
+            </w:r>
+            <w:r>
+              <w:rPr>
+                <w:rFonts w:ascii="Times New Roman" w:hAnsi="Times New Roman" w:cs="Times New Roman"/>
+                <w:sz w:val="28"/>
+                <w:szCs w:val="28"/>
+              </w:rPr>
+              <w:t xml:space="preserve"> сделать последовательно четыре поворота на 90º</w:t>
+            </w:r>
+            <w:r>
+              <w:rPr>
+                <w:rFonts w:ascii="Times New Roman" w:hAnsi="Times New Roman" w:cs="Times New Roman"/>
+                <w:sz w:val="28"/>
+                <w:szCs w:val="28"/>
+              </w:rPr>
+              <w:t xml:space="preserve"> в одну сторону с интервалом четыре секунды. </w:t>
             </w:r>
           </w:p>
         </w:tc>
@@ -2726,7 +2637,6 @@
           </w:tcPr>
           <w:p>
             <w:pPr>
-              <w:jc w:val="both"/>
               <w:rPr>
                 <w:rFonts w:ascii="Times New Roman" w:hAnsi="Times New Roman" w:cs="Times New Roman"/>
                 <w:sz w:val="28"/>
@@ -2739,23 +2649,654 @@
                 <w:sz w:val="28"/>
                 <w:szCs w:val="28"/>
               </w:rPr>
-              <w:t xml:space="preserve">Подсветка зоны навигации, в которой находится пользователь в течение </w:t>
-            </w:r>
-            <w:r>
-              <w:rPr>
-                <w:rFonts w:ascii="Times New Roman" w:hAnsi="Times New Roman" w:cs="Times New Roman"/>
-                <w:sz w:val="28"/>
-                <w:szCs w:val="28"/>
-              </w:rPr>
-              <w:t>шести</w:t>
-            </w:r>
-            <w:r>
-              <w:rPr>
-                <w:rFonts w:ascii="Times New Roman" w:hAnsi="Times New Roman" w:cs="Times New Roman"/>
-                <w:sz w:val="28"/>
-                <w:szCs w:val="28"/>
-              </w:rPr>
-              <w:t xml:space="preserve"> секунд после перехода в соседнюю зону.</w:t>
+              <w:t>Определение направления взгляда по отношению к сторонам на плане ГЗ с точностью 90º.</w:t>
+            </w:r>
+          </w:p>
+        </w:tc>
+      </w:tr>
+      <w:tr>
+        <w:tc>
+          <w:tcPr>
+            <w:tcW w:w="679" w:type="dxa"/>
+            <w:shd w:val="clear" w:color="auto" w:fill="auto"/>
+          </w:tcPr>
+          <w:p>
+            <w:pPr>
+              <w:jc w:val="center"/>
+              <w:rPr>
+                <w:rFonts w:ascii="Times New Roman" w:hAnsi="Times New Roman" w:cs="Times New Roman"/>
+                <w:sz w:val="28"/>
+                <w:szCs w:val="28"/>
+              </w:rPr>
+            </w:pPr>
+            <w:r>
+              <w:rPr>
+                <w:rFonts w:ascii="Times New Roman" w:hAnsi="Times New Roman" w:cs="Times New Roman"/>
+                <w:sz w:val="28"/>
+                <w:szCs w:val="28"/>
+              </w:rPr>
+              <w:t>8</w:t>
+            </w:r>
+          </w:p>
+        </w:tc>
+        <w:tc>
+          <w:tcPr>
+            <w:tcW w:w="2723" w:type="dxa"/>
+            <w:shd w:val="clear" w:color="auto" w:fill="auto"/>
+          </w:tcPr>
+          <w:p>
+            <w:pPr>
+              <w:rPr>
+                <w:rFonts w:ascii="Times New Roman" w:hAnsi="Times New Roman" w:cs="Times New Roman"/>
+                <w:sz w:val="28"/>
+                <w:szCs w:val="28"/>
+              </w:rPr>
+            </w:pPr>
+            <w:r>
+              <w:rPr>
+                <w:rFonts w:ascii="Times New Roman" w:hAnsi="Times New Roman" w:cs="Times New Roman"/>
+                <w:sz w:val="28"/>
+                <w:szCs w:val="28"/>
+              </w:rPr>
+              <w:t>6.8</w:t>
+            </w:r>
+            <w:r>
+              <w:rPr>
+                <w:rFonts w:ascii="Times New Roman" w:hAnsi="Times New Roman" w:cs="Times New Roman"/>
+                <w:sz w:val="28"/>
+                <w:szCs w:val="28"/>
+              </w:rPr>
+              <w:t>.1.</w:t>
+            </w:r>
+            <w:r>
+              <w:rPr>
+                <w:rFonts w:ascii="Times New Roman" w:hAnsi="Times New Roman" w:cs="Times New Roman"/>
+                <w:sz w:val="28"/>
+                <w:szCs w:val="28"/>
+              </w:rPr>
+              <w:tab/>
+              <w:t>Время запуска приложения: 7 секунд;</w:t>
+            </w:r>
+          </w:p>
+        </w:tc>
+        <w:tc>
+          <w:tcPr>
+            <w:tcW w:w="2977" w:type="dxa"/>
+            <w:shd w:val="clear" w:color="auto" w:fill="auto"/>
+          </w:tcPr>
+          <w:p>
+            <w:pPr>
+              <w:pStyle w:val="a3"/>
+              <w:tabs>
+                <w:tab w:val="left" w:pos="720"/>
+              </w:tabs>
+              <w:ind w:left="0"/>
+              <w:rPr>
+                <w:rFonts w:ascii="Times New Roman" w:hAnsi="Times New Roman" w:cs="Times New Roman"/>
+                <w:sz w:val="28"/>
+                <w:szCs w:val="28"/>
+              </w:rPr>
+            </w:pPr>
+            <w:r>
+              <w:rPr>
+                <w:rFonts w:ascii="Times New Roman" w:hAnsi="Times New Roman" w:cs="Times New Roman"/>
+                <w:sz w:val="28"/>
+                <w:szCs w:val="28"/>
+              </w:rPr>
+              <w:t>Запустить приложение, убедившись, что оно не работает в фоновом режиме.</w:t>
+            </w:r>
+          </w:p>
+        </w:tc>
+        <w:tc>
+          <w:tcPr>
+            <w:tcW w:w="2800" w:type="dxa"/>
+            <w:shd w:val="clear" w:color="auto" w:fill="auto"/>
+          </w:tcPr>
+          <w:p>
+            <w:pPr>
+              <w:rPr>
+                <w:rFonts w:ascii="Times New Roman" w:hAnsi="Times New Roman" w:cs="Times New Roman"/>
+                <w:sz w:val="28"/>
+                <w:szCs w:val="28"/>
+              </w:rPr>
+            </w:pPr>
+            <w:r>
+              <w:rPr>
+                <w:rFonts w:ascii="Times New Roman" w:hAnsi="Times New Roman" w:cs="Times New Roman"/>
+                <w:sz w:val="28"/>
+                <w:szCs w:val="28"/>
+              </w:rPr>
+              <w:t>Появление на экране</w:t>
+            </w:r>
+            <w:r>
+              <w:rPr>
+                <w:rFonts w:ascii="Times New Roman" w:hAnsi="Times New Roman" w:cs="Times New Roman"/>
+                <w:sz w:val="28"/>
+                <w:szCs w:val="28"/>
+              </w:rPr>
+              <w:t xml:space="preserve"> пользовательского интерфейса </w:t>
+            </w:r>
+            <w:r>
+              <w:rPr>
+                <w:rFonts w:ascii="Times New Roman" w:hAnsi="Times New Roman" w:cs="Times New Roman"/>
+                <w:sz w:val="28"/>
+                <w:szCs w:val="28"/>
+              </w:rPr>
+              <w:t>в течении семи секунд с момента запуска приложения.</w:t>
+            </w:r>
+          </w:p>
+        </w:tc>
+      </w:tr>
+      <w:tr>
+        <w:tc>
+          <w:tcPr>
+            <w:tcW w:w="679" w:type="dxa"/>
+            <w:shd w:val="clear" w:color="auto" w:fill="auto"/>
+          </w:tcPr>
+          <w:p>
+            <w:pPr>
+              <w:jc w:val="center"/>
+              <w:rPr>
+                <w:rFonts w:ascii="Times New Roman" w:hAnsi="Times New Roman" w:cs="Times New Roman"/>
+                <w:sz w:val="28"/>
+                <w:szCs w:val="28"/>
+              </w:rPr>
+            </w:pPr>
+            <w:r>
+              <w:rPr>
+                <w:rFonts w:ascii="Times New Roman" w:hAnsi="Times New Roman" w:cs="Times New Roman"/>
+                <w:sz w:val="28"/>
+                <w:szCs w:val="28"/>
+              </w:rPr>
+              <w:t>9</w:t>
+            </w:r>
+          </w:p>
+        </w:tc>
+        <w:tc>
+          <w:tcPr>
+            <w:tcW w:w="2723" w:type="dxa"/>
+            <w:shd w:val="clear" w:color="auto" w:fill="auto"/>
+          </w:tcPr>
+          <w:p>
+            <w:pPr>
+              <w:rPr>
+                <w:rFonts w:ascii="Times New Roman" w:hAnsi="Times New Roman" w:cs="Times New Roman"/>
+                <w:sz w:val="28"/>
+                <w:szCs w:val="28"/>
+              </w:rPr>
+            </w:pPr>
+            <w:r>
+              <w:rPr>
+                <w:rFonts w:ascii="Times New Roman" w:hAnsi="Times New Roman" w:cs="Times New Roman"/>
+                <w:sz w:val="28"/>
+                <w:szCs w:val="28"/>
+              </w:rPr>
+              <w:t>6.8</w:t>
+            </w:r>
+            <w:r>
+              <w:rPr>
+                <w:rFonts w:ascii="Times New Roman" w:hAnsi="Times New Roman" w:cs="Times New Roman"/>
+                <w:sz w:val="28"/>
+                <w:szCs w:val="28"/>
+              </w:rPr>
+              <w:t>.2.</w:t>
+            </w:r>
+            <w:r>
+              <w:rPr>
+                <w:rFonts w:ascii="Times New Roman" w:hAnsi="Times New Roman" w:cs="Times New Roman"/>
+                <w:sz w:val="28"/>
+                <w:szCs w:val="28"/>
+              </w:rPr>
+              <w:tab/>
+              <w:t xml:space="preserve">Время определения местоположения с момента включения с учётом </w:t>
+            </w:r>
+            <w:r>
+              <w:rPr>
+                <w:rFonts w:ascii="Times New Roman" w:hAnsi="Times New Roman" w:cs="Times New Roman"/>
+                <w:sz w:val="28"/>
+                <w:szCs w:val="28"/>
+              </w:rPr>
+              <w:lastRenderedPageBreak/>
+              <w:t xml:space="preserve">включенного </w:t>
+            </w:r>
+            <w:proofErr w:type="spellStart"/>
+            <w:r>
+              <w:rPr>
+                <w:rFonts w:ascii="Times New Roman" w:hAnsi="Times New Roman" w:cs="Times New Roman"/>
+                <w:sz w:val="28"/>
+                <w:szCs w:val="28"/>
+              </w:rPr>
+              <w:t>Wi-Fi</w:t>
+            </w:r>
+            <w:proofErr w:type="spellEnd"/>
+            <w:r>
+              <w:rPr>
+                <w:rFonts w:ascii="Times New Roman" w:hAnsi="Times New Roman" w:cs="Times New Roman"/>
+                <w:sz w:val="28"/>
+                <w:szCs w:val="28"/>
+              </w:rPr>
+              <w:t xml:space="preserve"> модуля устройства: 15 секунд;</w:t>
+            </w:r>
+          </w:p>
+        </w:tc>
+        <w:tc>
+          <w:tcPr>
+            <w:tcW w:w="2977" w:type="dxa"/>
+            <w:shd w:val="clear" w:color="auto" w:fill="auto"/>
+          </w:tcPr>
+          <w:p>
+            <w:pPr>
+              <w:pStyle w:val="a3"/>
+              <w:tabs>
+                <w:tab w:val="left" w:pos="720"/>
+              </w:tabs>
+              <w:ind w:left="0"/>
+              <w:rPr>
+                <w:rFonts w:ascii="Times New Roman" w:hAnsi="Times New Roman" w:cs="Times New Roman"/>
+                <w:sz w:val="28"/>
+                <w:szCs w:val="28"/>
+              </w:rPr>
+            </w:pPr>
+            <w:r>
+              <w:rPr>
+                <w:rFonts w:ascii="Times New Roman" w:hAnsi="Times New Roman" w:cs="Times New Roman"/>
+                <w:sz w:val="28"/>
+                <w:szCs w:val="28"/>
+              </w:rPr>
+              <w:lastRenderedPageBreak/>
+              <w:t>З</w:t>
+            </w:r>
+            <w:r>
+              <w:rPr>
+                <w:rFonts w:ascii="Times New Roman" w:hAnsi="Times New Roman" w:cs="Times New Roman"/>
+                <w:sz w:val="28"/>
+                <w:szCs w:val="28"/>
+              </w:rPr>
+              <w:t>апустить приложение.</w:t>
+            </w:r>
+          </w:p>
+        </w:tc>
+        <w:tc>
+          <w:tcPr>
+            <w:tcW w:w="2800" w:type="dxa"/>
+            <w:shd w:val="clear" w:color="auto" w:fill="auto"/>
+          </w:tcPr>
+          <w:p>
+            <w:pPr>
+              <w:rPr>
+                <w:rFonts w:ascii="Times New Roman" w:hAnsi="Times New Roman" w:cs="Times New Roman"/>
+                <w:sz w:val="28"/>
+                <w:szCs w:val="28"/>
+              </w:rPr>
+            </w:pPr>
+            <w:r>
+              <w:rPr>
+                <w:rFonts w:ascii="Times New Roman" w:hAnsi="Times New Roman" w:cs="Times New Roman"/>
+                <w:sz w:val="28"/>
+                <w:szCs w:val="28"/>
+              </w:rPr>
+              <w:t xml:space="preserve">Подсветка зоны навигации, в которой находится пользователь в течение пятнадцати </w:t>
+            </w:r>
+            <w:r>
+              <w:rPr>
+                <w:rFonts w:ascii="Times New Roman" w:hAnsi="Times New Roman" w:cs="Times New Roman"/>
+                <w:sz w:val="28"/>
+                <w:szCs w:val="28"/>
+              </w:rPr>
+              <w:lastRenderedPageBreak/>
+              <w:t>секунд после включения приложения.</w:t>
+            </w:r>
+          </w:p>
+        </w:tc>
+      </w:tr>
+      <w:tr>
+        <w:tc>
+          <w:tcPr>
+            <w:tcW w:w="679" w:type="dxa"/>
+            <w:shd w:val="clear" w:color="auto" w:fill="auto"/>
+          </w:tcPr>
+          <w:p>
+            <w:pPr>
+              <w:jc w:val="center"/>
+              <w:rPr>
+                <w:rFonts w:ascii="Times New Roman" w:hAnsi="Times New Roman" w:cs="Times New Roman"/>
+                <w:sz w:val="28"/>
+                <w:szCs w:val="28"/>
+              </w:rPr>
+            </w:pPr>
+            <w:r>
+              <w:rPr>
+                <w:rFonts w:ascii="Times New Roman" w:hAnsi="Times New Roman" w:cs="Times New Roman"/>
+                <w:sz w:val="28"/>
+                <w:szCs w:val="28"/>
+              </w:rPr>
+              <w:lastRenderedPageBreak/>
+              <w:t>10</w:t>
+            </w:r>
+          </w:p>
+        </w:tc>
+        <w:tc>
+          <w:tcPr>
+            <w:tcW w:w="2723" w:type="dxa"/>
+            <w:shd w:val="clear" w:color="auto" w:fill="auto"/>
+          </w:tcPr>
+          <w:p>
+            <w:pPr>
+              <w:rPr>
+                <w:rFonts w:ascii="Times New Roman" w:hAnsi="Times New Roman" w:cs="Times New Roman"/>
+                <w:sz w:val="28"/>
+                <w:szCs w:val="28"/>
+              </w:rPr>
+            </w:pPr>
+            <w:r>
+              <w:rPr>
+                <w:rFonts w:ascii="Times New Roman" w:hAnsi="Times New Roman" w:cs="Times New Roman"/>
+                <w:sz w:val="28"/>
+                <w:szCs w:val="28"/>
+              </w:rPr>
+              <w:t>6.8</w:t>
+            </w:r>
+            <w:r>
+              <w:rPr>
+                <w:rFonts w:ascii="Times New Roman" w:hAnsi="Times New Roman" w:cs="Times New Roman"/>
+                <w:sz w:val="28"/>
+                <w:szCs w:val="28"/>
+              </w:rPr>
+              <w:t>.3.</w:t>
+            </w:r>
+            <w:r>
+              <w:rPr>
+                <w:rFonts w:ascii="Times New Roman" w:hAnsi="Times New Roman" w:cs="Times New Roman"/>
+                <w:sz w:val="28"/>
+                <w:szCs w:val="28"/>
+              </w:rPr>
+              <w:tab/>
+              <w:t>Период обновления местоположения: 6 секунд;</w:t>
+            </w:r>
+          </w:p>
+        </w:tc>
+        <w:tc>
+          <w:tcPr>
+            <w:tcW w:w="2977" w:type="dxa"/>
+            <w:shd w:val="clear" w:color="auto" w:fill="auto"/>
+          </w:tcPr>
+          <w:p>
+            <w:pPr>
+              <w:pStyle w:val="a3"/>
+              <w:tabs>
+                <w:tab w:val="left" w:pos="720"/>
+              </w:tabs>
+              <w:ind w:left="0"/>
+              <w:rPr>
+                <w:rFonts w:ascii="Times New Roman" w:hAnsi="Times New Roman" w:cs="Times New Roman"/>
+                <w:sz w:val="28"/>
+                <w:szCs w:val="28"/>
+              </w:rPr>
+            </w:pPr>
+            <w:r>
+              <w:rPr>
+                <w:rFonts w:ascii="Times New Roman" w:hAnsi="Times New Roman" w:cs="Times New Roman"/>
+                <w:sz w:val="28"/>
+                <w:szCs w:val="28"/>
+              </w:rPr>
+              <w:t>Перейти в центр соседней зоны навигации.</w:t>
+            </w:r>
+          </w:p>
+        </w:tc>
+        <w:tc>
+          <w:tcPr>
+            <w:tcW w:w="2800" w:type="dxa"/>
+            <w:shd w:val="clear" w:color="auto" w:fill="auto"/>
+          </w:tcPr>
+          <w:p>
+            <w:pPr>
+              <w:rPr>
+                <w:rFonts w:ascii="Times New Roman" w:hAnsi="Times New Roman" w:cs="Times New Roman"/>
+                <w:sz w:val="28"/>
+                <w:szCs w:val="28"/>
+              </w:rPr>
+            </w:pPr>
+            <w:r>
+              <w:rPr>
+                <w:rFonts w:ascii="Times New Roman" w:hAnsi="Times New Roman" w:cs="Times New Roman"/>
+                <w:sz w:val="28"/>
+                <w:szCs w:val="28"/>
+              </w:rPr>
+              <w:t>Подсветка зоны навигации, в которой находится пользователь в течение шести секунд после перехода в соседнюю зону.</w:t>
+            </w:r>
+          </w:p>
+        </w:tc>
+      </w:tr>
+      <w:tr>
+        <w:tc>
+          <w:tcPr>
+            <w:tcW w:w="679" w:type="dxa"/>
+            <w:shd w:val="clear" w:color="auto" w:fill="auto"/>
+          </w:tcPr>
+          <w:p>
+            <w:pPr>
+              <w:jc w:val="center"/>
+              <w:rPr>
+                <w:rFonts w:ascii="Times New Roman" w:hAnsi="Times New Roman" w:cs="Times New Roman"/>
+                <w:sz w:val="28"/>
+                <w:szCs w:val="28"/>
+              </w:rPr>
+            </w:pPr>
+            <w:r>
+              <w:rPr>
+                <w:rFonts w:ascii="Times New Roman" w:hAnsi="Times New Roman" w:cs="Times New Roman"/>
+                <w:sz w:val="28"/>
+                <w:szCs w:val="28"/>
+              </w:rPr>
+              <w:t>11</w:t>
+            </w:r>
+          </w:p>
+        </w:tc>
+        <w:tc>
+          <w:tcPr>
+            <w:tcW w:w="2723" w:type="dxa"/>
+            <w:shd w:val="clear" w:color="auto" w:fill="auto"/>
+          </w:tcPr>
+          <w:p>
+            <w:pPr>
+              <w:rPr>
+                <w:rFonts w:ascii="Times New Roman" w:hAnsi="Times New Roman" w:cs="Times New Roman"/>
+                <w:sz w:val="28"/>
+                <w:szCs w:val="28"/>
+              </w:rPr>
+            </w:pPr>
+            <w:r>
+              <w:rPr>
+                <w:rFonts w:ascii="Times New Roman" w:hAnsi="Times New Roman" w:cs="Times New Roman"/>
+                <w:sz w:val="28"/>
+                <w:szCs w:val="28"/>
+              </w:rPr>
+              <w:t>6.8.4.</w:t>
+            </w:r>
+            <w:r>
+              <w:rPr>
+                <w:rFonts w:ascii="Times New Roman" w:hAnsi="Times New Roman" w:cs="Times New Roman"/>
+                <w:sz w:val="28"/>
+                <w:szCs w:val="28"/>
+              </w:rPr>
+              <w:tab/>
+              <w:t>Время построения маршрута: 5 секунд;</w:t>
+            </w:r>
+          </w:p>
+        </w:tc>
+        <w:tc>
+          <w:tcPr>
+            <w:tcW w:w="2977" w:type="dxa"/>
+            <w:shd w:val="clear" w:color="auto" w:fill="auto"/>
+          </w:tcPr>
+          <w:p>
+            <w:pPr>
+              <w:pStyle w:val="a3"/>
+              <w:tabs>
+                <w:tab w:val="left" w:pos="720"/>
+              </w:tabs>
+              <w:ind w:left="0"/>
+              <w:rPr>
+                <w:rFonts w:ascii="Times New Roman" w:hAnsi="Times New Roman" w:cs="Times New Roman"/>
+                <w:sz w:val="28"/>
+                <w:szCs w:val="28"/>
+              </w:rPr>
+            </w:pPr>
+            <w:r>
+              <w:rPr>
+                <w:rFonts w:ascii="Times New Roman" w:hAnsi="Times New Roman" w:cs="Times New Roman"/>
+                <w:sz w:val="28"/>
+                <w:szCs w:val="28"/>
+              </w:rPr>
+              <w:t>Выбрать одно из доступных мест назначения нажатием на соответствующий пункт в списке пунктов, доступных для навигации.</w:t>
+            </w:r>
+          </w:p>
+        </w:tc>
+        <w:tc>
+          <w:tcPr>
+            <w:tcW w:w="2800" w:type="dxa"/>
+            <w:shd w:val="clear" w:color="auto" w:fill="auto"/>
+          </w:tcPr>
+          <w:p>
+            <w:pPr>
+              <w:rPr>
+                <w:rFonts w:ascii="Times New Roman" w:hAnsi="Times New Roman" w:cs="Times New Roman"/>
+                <w:sz w:val="28"/>
+                <w:szCs w:val="28"/>
+              </w:rPr>
+            </w:pPr>
+            <w:r>
+              <w:rPr>
+                <w:rFonts w:ascii="Times New Roman" w:hAnsi="Times New Roman" w:cs="Times New Roman"/>
+                <w:sz w:val="28"/>
+                <w:szCs w:val="28"/>
+              </w:rPr>
+              <w:t xml:space="preserve">Визуальное отображение маршрута от позиции пользователя до пункта назначения в течение пяти секунд после выбора пункта. </w:t>
+            </w:r>
+          </w:p>
+        </w:tc>
+      </w:tr>
+      <w:tr>
+        <w:tc>
+          <w:tcPr>
+            <w:tcW w:w="679" w:type="dxa"/>
+            <w:shd w:val="clear" w:color="auto" w:fill="auto"/>
+          </w:tcPr>
+          <w:p>
+            <w:pPr>
+              <w:jc w:val="center"/>
+              <w:rPr>
+                <w:rFonts w:ascii="Times New Roman" w:hAnsi="Times New Roman" w:cs="Times New Roman"/>
+                <w:sz w:val="28"/>
+                <w:szCs w:val="28"/>
+              </w:rPr>
+            </w:pPr>
+            <w:r>
+              <w:rPr>
+                <w:rFonts w:ascii="Times New Roman" w:hAnsi="Times New Roman" w:cs="Times New Roman"/>
+                <w:sz w:val="28"/>
+                <w:szCs w:val="28"/>
+              </w:rPr>
+              <w:t>12</w:t>
+            </w:r>
+          </w:p>
+        </w:tc>
+        <w:tc>
+          <w:tcPr>
+            <w:tcW w:w="2723" w:type="dxa"/>
+            <w:shd w:val="clear" w:color="auto" w:fill="auto"/>
+          </w:tcPr>
+          <w:p>
+            <w:pPr>
+              <w:rPr>
+                <w:rFonts w:ascii="Times New Roman" w:hAnsi="Times New Roman" w:cs="Times New Roman"/>
+                <w:sz w:val="28"/>
+                <w:szCs w:val="28"/>
+              </w:rPr>
+            </w:pPr>
+            <w:r>
+              <w:rPr>
+                <w:rFonts w:ascii="Times New Roman" w:hAnsi="Times New Roman" w:cs="Times New Roman"/>
+                <w:sz w:val="28"/>
+                <w:szCs w:val="28"/>
+              </w:rPr>
+              <w:t>6.8.4.</w:t>
+            </w:r>
+            <w:r>
+              <w:rPr>
+                <w:rFonts w:ascii="Times New Roman" w:hAnsi="Times New Roman" w:cs="Times New Roman"/>
+                <w:sz w:val="28"/>
+                <w:szCs w:val="28"/>
+              </w:rPr>
+              <w:tab/>
+              <w:t>Время построения маршрута: 5 секунд;</w:t>
+            </w:r>
+          </w:p>
+        </w:tc>
+        <w:tc>
+          <w:tcPr>
+            <w:tcW w:w="2977" w:type="dxa"/>
+            <w:shd w:val="clear" w:color="auto" w:fill="auto"/>
+          </w:tcPr>
+          <w:p>
+            <w:pPr>
+              <w:pStyle w:val="a3"/>
+              <w:tabs>
+                <w:tab w:val="left" w:pos="720"/>
+              </w:tabs>
+              <w:ind w:left="0"/>
+              <w:rPr>
+                <w:rFonts w:ascii="Times New Roman" w:hAnsi="Times New Roman" w:cs="Times New Roman"/>
+                <w:sz w:val="28"/>
+                <w:szCs w:val="28"/>
+              </w:rPr>
+            </w:pPr>
+            <w:r>
+              <w:rPr>
+                <w:rFonts w:ascii="Times New Roman" w:hAnsi="Times New Roman" w:cs="Times New Roman"/>
+                <w:sz w:val="28"/>
+                <w:szCs w:val="28"/>
+              </w:rPr>
+              <w:t>Выбрать одно из доступных мест назначения нажатием на соответствующий пункт в списке пунктов, доступных для навигации.</w:t>
+            </w:r>
+            <w:r>
+              <w:rPr>
+                <w:rFonts w:ascii="Times New Roman" w:hAnsi="Times New Roman" w:cs="Times New Roman"/>
+                <w:sz w:val="28"/>
+                <w:szCs w:val="28"/>
+              </w:rPr>
+              <w:t xml:space="preserve"> После чего перейти в соседнюю зону навигации.</w:t>
+            </w:r>
+          </w:p>
+        </w:tc>
+        <w:tc>
+          <w:tcPr>
+            <w:tcW w:w="2800" w:type="dxa"/>
+            <w:shd w:val="clear" w:color="auto" w:fill="auto"/>
+          </w:tcPr>
+          <w:p>
+            <w:pPr>
+              <w:rPr>
+                <w:rFonts w:ascii="Times New Roman" w:hAnsi="Times New Roman" w:cs="Times New Roman"/>
+                <w:sz w:val="28"/>
+                <w:szCs w:val="28"/>
+              </w:rPr>
+            </w:pPr>
+            <w:r>
+              <w:rPr>
+                <w:rFonts w:ascii="Times New Roman" w:hAnsi="Times New Roman" w:cs="Times New Roman"/>
+                <w:sz w:val="28"/>
+                <w:szCs w:val="28"/>
+              </w:rPr>
+              <w:t>Обновление ил</w:t>
+            </w:r>
+            <w:r>
+              <w:rPr>
+                <w:rFonts w:ascii="Times New Roman" w:hAnsi="Times New Roman" w:cs="Times New Roman"/>
+                <w:sz w:val="28"/>
+                <w:szCs w:val="28"/>
+              </w:rPr>
+              <w:t>и перестройка маршрута в течение пяти секунд после перехода в другую зону навигации.</w:t>
             </w:r>
           </w:p>
         </w:tc>
@@ -2779,7 +3320,7 @@
           <w:rFonts w:ascii="Times New Roman" w:hAnsi="Times New Roman" w:cs="Times New Roman"/>
           <w:b/>
           <w:bCs/>
-          <w:sz w:val="28"/>
+          <w:sz w:val="32"/>
           <w:szCs w:val="28"/>
         </w:rPr>
       </w:pPr>
@@ -2788,7 +3329,7 @@
           <w:rFonts w:ascii="Times New Roman" w:hAnsi="Times New Roman" w:cs="Times New Roman"/>
           <w:b/>
           <w:bCs/>
-          <w:sz w:val="28"/>
+          <w:sz w:val="32"/>
           <w:szCs w:val="28"/>
         </w:rPr>
         <w:t>6. Результат испытаний</w:t>
@@ -2851,6 +3392,7 @@
           <w:sz w:val="28"/>
           <w:szCs w:val="28"/>
         </w:rPr>
+        <w:lastRenderedPageBreak/>
         <w:t xml:space="preserve">Испытание считается пройденным успешно, если в процессе демонстрации все действия прошли успешно и результат соответствовал ожидаемому с учетом </w:t>
       </w:r>
       <w:r>
@@ -4788,6 +5330,7 @@
   <w:style w:type="character" w:default="1" w:styleId="a0">
     <w:name w:val="Default Paragraph Font"/>
     <w:uiPriority w:val="1"/>
+    <w:semiHidden/>
     <w:unhideWhenUsed/>
   </w:style>
   <w:style w:type="table" w:default="1" w:styleId="a1">

</xml_diff>